<commit_message>
more updates in the test-plan before switching to tables with more info
</commit_message>
<xml_diff>
--- a/2. Documents/2. SRD-SDD/test-plan-details.docx
+++ b/2. Documents/2. SRD-SDD/test-plan-details.docx
@@ -6,14 +6,17 @@
       <w:pPr>
         <w:pStyle w:val="Heading1"/>
         <w:rPr>
-          <w:rFonts w:asciiTheme="minorHAnsi" w:eastAsiaTheme="minorHAnsi" w:hAnsiTheme="minorHAnsi" w:cstheme="minorBidi"/>
+          <w:rFonts w:ascii="Georgia" w:eastAsiaTheme="minorHAnsi" w:hAnsi="Georgia" w:cstheme="minorBidi"/>
           <w:color w:val="auto"/>
           <w:sz w:val="22"/>
           <w:szCs w:val="22"/>
         </w:rPr>
       </w:pPr>
       <w:r>
-        <w:t>Unit Test Plan</w:t>
+        <w:t>Component Test</w:t>
+      </w:r>
+      <w:r>
+        <w:t xml:space="preserve"> Plan</w:t>
       </w:r>
       <w:r>
         <w:br/>
@@ -23,7 +26,7 @@
       </w:r>
       <w:r>
         <w:rPr>
-          <w:rFonts w:asciiTheme="minorHAnsi" w:eastAsiaTheme="minorHAnsi" w:hAnsiTheme="minorHAnsi" w:cstheme="minorBidi"/>
+          <w:rFonts w:ascii="Georgia" w:eastAsiaTheme="minorHAnsi" w:hAnsi="Georgia" w:cstheme="minorBidi"/>
           <w:color w:val="auto"/>
           <w:sz w:val="22"/>
           <w:szCs w:val="22"/>
@@ -31,7 +34,19 @@
         <w:t>Unit testing is essential for verifying the correct functioning of each individual component in the software architecture of the Connect-4 robot player, including the initialization procedure, low-level code about different peripherals, and communication between the two cores.</w:t>
       </w:r>
     </w:p>
-    <w:p/>
+    <w:p>
+      <w:pPr>
+        <w:pStyle w:val="Heading2"/>
+      </w:pPr>
+      <w:r>
+        <w:t>Unit Tests</w:t>
+      </w:r>
+    </w:p>
+    <w:p>
+      <w:r>
+        <w:t>Builds confidence in the separate blocks/components.</w:t>
+      </w:r>
+    </w:p>
     <w:p>
       <w:pPr>
         <w:pStyle w:val="ListParagraph"/>
@@ -40,11 +55,17 @@
           <w:numId w:val="1"/>
         </w:numPr>
         <w:rPr>
-          <w:lang w:val="en-GB"/>
-        </w:rPr>
-      </w:pPr>
-      <w:r>
-        <w:rPr>
+          <w:rFonts w:ascii="Georgia" w:hAnsi="Georgia"/>
+          <w:sz w:val="22"/>
+          <w:szCs w:val="22"/>
+          <w:lang w:val="en-GB"/>
+        </w:rPr>
+      </w:pPr>
+      <w:r>
+        <w:rPr>
+          <w:rFonts w:ascii="Georgia" w:hAnsi="Georgia"/>
+          <w:sz w:val="22"/>
+          <w:szCs w:val="22"/>
           <w:lang w:val="en-GB"/>
         </w:rPr>
         <w:t>BSP Layer</w:t>
@@ -58,14 +79,20 @@
           <w:numId w:val="1"/>
         </w:numPr>
         <w:rPr>
-          <w:lang w:val="en-GB"/>
-        </w:rPr>
-      </w:pPr>
-      <w:r>
-        <w:rPr>
-          <w:lang w:val="en-GB"/>
-        </w:rPr>
-        <w:t>TIMER block</w:t>
+          <w:rFonts w:ascii="Georgia" w:hAnsi="Georgia"/>
+          <w:sz w:val="22"/>
+          <w:szCs w:val="22"/>
+          <w:lang w:val="en-GB"/>
+        </w:rPr>
+      </w:pPr>
+      <w:r>
+        <w:rPr>
+          <w:rFonts w:ascii="Georgia" w:hAnsi="Georgia"/>
+          <w:sz w:val="22"/>
+          <w:szCs w:val="22"/>
+          <w:lang w:val="en-GB"/>
+        </w:rPr>
+        <w:t>TIM</w:t>
       </w:r>
     </w:p>
     <w:p>
@@ -76,14 +103,20 @@
           <w:numId w:val="1"/>
         </w:numPr>
         <w:rPr>
-          <w:lang w:val="en-GB"/>
-        </w:rPr>
-      </w:pPr>
-      <w:r>
-        <w:rPr>
-          <w:lang w:val="en-GB"/>
-        </w:rPr>
-        <w:t>NVIC block</w:t>
+          <w:rFonts w:ascii="Georgia" w:hAnsi="Georgia"/>
+          <w:sz w:val="22"/>
+          <w:szCs w:val="22"/>
+          <w:lang w:val="en-GB"/>
+        </w:rPr>
+      </w:pPr>
+      <w:r>
+        <w:rPr>
+          <w:rFonts w:ascii="Georgia" w:hAnsi="Georgia"/>
+          <w:sz w:val="22"/>
+          <w:szCs w:val="22"/>
+          <w:lang w:val="en-GB"/>
+        </w:rPr>
+        <w:t xml:space="preserve">NVIC </w:t>
       </w:r>
     </w:p>
     <w:p>
@@ -94,14 +127,20 @@
           <w:numId w:val="1"/>
         </w:numPr>
         <w:rPr>
-          <w:lang w:val="en-GB"/>
-        </w:rPr>
-      </w:pPr>
-      <w:r>
-        <w:rPr>
-          <w:lang w:val="en-GB"/>
-        </w:rPr>
-        <w:t>EXTI block</w:t>
+          <w:rFonts w:ascii="Georgia" w:hAnsi="Georgia"/>
+          <w:sz w:val="22"/>
+          <w:szCs w:val="22"/>
+          <w:lang w:val="en-GB"/>
+        </w:rPr>
+      </w:pPr>
+      <w:r>
+        <w:rPr>
+          <w:rFonts w:ascii="Georgia" w:hAnsi="Georgia"/>
+          <w:sz w:val="22"/>
+          <w:szCs w:val="22"/>
+          <w:lang w:val="en-GB"/>
+        </w:rPr>
+        <w:t xml:space="preserve">EXTI </w:t>
       </w:r>
     </w:p>
     <w:p>
@@ -112,11 +151,17 @@
           <w:numId w:val="1"/>
         </w:numPr>
         <w:rPr>
-          <w:lang w:val="en-GB"/>
-        </w:rPr>
-      </w:pPr>
-      <w:r>
-        <w:rPr>
+          <w:rFonts w:ascii="Georgia" w:hAnsi="Georgia"/>
+          <w:sz w:val="22"/>
+          <w:szCs w:val="22"/>
+          <w:lang w:val="en-GB"/>
+        </w:rPr>
+      </w:pPr>
+      <w:r>
+        <w:rPr>
+          <w:rFonts w:ascii="Georgia" w:hAnsi="Georgia"/>
+          <w:sz w:val="22"/>
+          <w:szCs w:val="22"/>
           <w:lang w:val="en-GB"/>
         </w:rPr>
         <w:t>UART</w:t>
@@ -130,11 +175,17 @@
           <w:numId w:val="1"/>
         </w:numPr>
         <w:rPr>
-          <w:lang w:val="en-GB"/>
-        </w:rPr>
-      </w:pPr>
-      <w:r>
-        <w:rPr>
+          <w:rFonts w:ascii="Georgia" w:hAnsi="Georgia"/>
+          <w:sz w:val="22"/>
+          <w:szCs w:val="22"/>
+          <w:lang w:val="en-GB"/>
+        </w:rPr>
+      </w:pPr>
+      <w:r>
+        <w:rPr>
+          <w:rFonts w:ascii="Georgia" w:hAnsi="Georgia"/>
+          <w:sz w:val="22"/>
+          <w:szCs w:val="22"/>
           <w:lang w:val="en-GB"/>
         </w:rPr>
         <w:t>RX</w:t>
@@ -148,11 +199,17 @@
           <w:numId w:val="1"/>
         </w:numPr>
         <w:rPr>
-          <w:lang w:val="en-GB"/>
-        </w:rPr>
-      </w:pPr>
-      <w:r>
-        <w:rPr>
+          <w:rFonts w:ascii="Georgia" w:hAnsi="Georgia"/>
+          <w:sz w:val="22"/>
+          <w:szCs w:val="22"/>
+          <w:lang w:val="en-GB"/>
+        </w:rPr>
+      </w:pPr>
+      <w:r>
+        <w:rPr>
+          <w:rFonts w:ascii="Georgia" w:hAnsi="Georgia"/>
+          <w:sz w:val="22"/>
+          <w:szCs w:val="22"/>
           <w:lang w:val="en-GB"/>
         </w:rPr>
         <w:t>TX</w:t>
@@ -166,11 +223,17 @@
           <w:numId w:val="1"/>
         </w:numPr>
         <w:rPr>
-          <w:lang w:val="en-GB"/>
-        </w:rPr>
-      </w:pPr>
-      <w:r>
-        <w:rPr>
+          <w:rFonts w:ascii="Georgia" w:hAnsi="Georgia"/>
+          <w:sz w:val="22"/>
+          <w:szCs w:val="22"/>
+          <w:lang w:val="en-GB"/>
+        </w:rPr>
+      </w:pPr>
+      <w:r>
+        <w:rPr>
+          <w:rFonts w:ascii="Georgia" w:hAnsi="Georgia"/>
+          <w:sz w:val="22"/>
+          <w:szCs w:val="22"/>
           <w:lang w:val="en-GB"/>
         </w:rPr>
         <w:t>I2C</w:t>
@@ -184,11 +247,17 @@
           <w:numId w:val="1"/>
         </w:numPr>
         <w:rPr>
-          <w:lang w:val="en-GB"/>
-        </w:rPr>
-      </w:pPr>
-      <w:r>
-        <w:rPr>
+          <w:rFonts w:ascii="Georgia" w:hAnsi="Georgia"/>
+          <w:sz w:val="22"/>
+          <w:szCs w:val="22"/>
+          <w:lang w:val="en-GB"/>
+        </w:rPr>
+      </w:pPr>
+      <w:r>
+        <w:rPr>
+          <w:rFonts w:ascii="Georgia" w:hAnsi="Georgia"/>
+          <w:sz w:val="22"/>
+          <w:szCs w:val="22"/>
           <w:lang w:val="en-GB"/>
         </w:rPr>
         <w:t>SCL</w:t>
@@ -202,11 +271,17 @@
           <w:numId w:val="1"/>
         </w:numPr>
         <w:rPr>
-          <w:lang w:val="en-GB"/>
-        </w:rPr>
-      </w:pPr>
-      <w:r>
-        <w:rPr>
+          <w:rFonts w:ascii="Georgia" w:hAnsi="Georgia"/>
+          <w:sz w:val="22"/>
+          <w:szCs w:val="22"/>
+          <w:lang w:val="en-GB"/>
+        </w:rPr>
+      </w:pPr>
+      <w:r>
+        <w:rPr>
+          <w:rFonts w:ascii="Georgia" w:hAnsi="Georgia"/>
+          <w:sz w:val="22"/>
+          <w:szCs w:val="22"/>
           <w:lang w:val="en-GB"/>
         </w:rPr>
         <w:t>SDA</w:t>
@@ -220,11 +295,17 @@
           <w:numId w:val="1"/>
         </w:numPr>
         <w:rPr>
-          <w:lang w:val="en-GB"/>
-        </w:rPr>
-      </w:pPr>
-      <w:r>
-        <w:rPr>
+          <w:rFonts w:ascii="Georgia" w:hAnsi="Georgia"/>
+          <w:sz w:val="22"/>
+          <w:szCs w:val="22"/>
+          <w:lang w:val="en-GB"/>
+        </w:rPr>
+      </w:pPr>
+      <w:r>
+        <w:rPr>
+          <w:rFonts w:ascii="Georgia" w:hAnsi="Georgia"/>
+          <w:sz w:val="22"/>
+          <w:szCs w:val="22"/>
           <w:lang w:val="en-GB"/>
         </w:rPr>
         <w:t>LED</w:t>
@@ -238,11 +319,17 @@
           <w:numId w:val="1"/>
         </w:numPr>
         <w:rPr>
-          <w:lang w:val="en-GB"/>
-        </w:rPr>
-      </w:pPr>
-      <w:r>
-        <w:rPr>
+          <w:rFonts w:ascii="Georgia" w:hAnsi="Georgia"/>
+          <w:sz w:val="22"/>
+          <w:szCs w:val="22"/>
+          <w:lang w:val="en-GB"/>
+        </w:rPr>
+      </w:pPr>
+      <w:r>
+        <w:rPr>
+          <w:rFonts w:ascii="Georgia" w:hAnsi="Georgia"/>
+          <w:sz w:val="22"/>
+          <w:szCs w:val="22"/>
           <w:lang w:val="en-GB"/>
         </w:rPr>
         <w:t>GPIO</w:t>
@@ -256,11 +343,17 @@
           <w:numId w:val="1"/>
         </w:numPr>
         <w:rPr>
-          <w:lang w:val="en-GB"/>
-        </w:rPr>
-      </w:pPr>
-      <w:r>
-        <w:rPr>
+          <w:rFonts w:ascii="Georgia" w:hAnsi="Georgia"/>
+          <w:sz w:val="22"/>
+          <w:szCs w:val="22"/>
+          <w:lang w:val="en-GB"/>
+        </w:rPr>
+      </w:pPr>
+      <w:r>
+        <w:rPr>
+          <w:rFonts w:ascii="Georgia" w:hAnsi="Georgia"/>
+          <w:sz w:val="22"/>
+          <w:szCs w:val="22"/>
           <w:lang w:val="en-GB"/>
         </w:rPr>
         <w:t>Power</w:t>
@@ -274,11 +367,17 @@
           <w:numId w:val="1"/>
         </w:numPr>
         <w:rPr>
-          <w:lang w:val="en-GB"/>
-        </w:rPr>
-      </w:pPr>
-      <w:r>
-        <w:rPr>
+          <w:rFonts w:ascii="Georgia" w:hAnsi="Georgia"/>
+          <w:sz w:val="22"/>
+          <w:szCs w:val="22"/>
+          <w:lang w:val="en-GB"/>
+        </w:rPr>
+      </w:pPr>
+      <w:r>
+        <w:rPr>
+          <w:rFonts w:ascii="Georgia" w:hAnsi="Georgia"/>
+          <w:sz w:val="22"/>
+          <w:szCs w:val="22"/>
           <w:lang w:val="en-GB"/>
         </w:rPr>
         <w:t>ADC</w:t>
@@ -292,11 +391,17 @@
           <w:numId w:val="1"/>
         </w:numPr>
         <w:rPr>
-          <w:lang w:val="en-GB"/>
-        </w:rPr>
-      </w:pPr>
-      <w:r>
-        <w:rPr>
+          <w:rFonts w:ascii="Georgia" w:hAnsi="Georgia"/>
+          <w:sz w:val="22"/>
+          <w:szCs w:val="22"/>
+          <w:lang w:val="en-GB"/>
+        </w:rPr>
+      </w:pPr>
+      <w:r>
+        <w:rPr>
+          <w:rFonts w:ascii="Georgia" w:hAnsi="Georgia"/>
+          <w:sz w:val="22"/>
+          <w:szCs w:val="22"/>
           <w:lang w:val="en-GB"/>
         </w:rPr>
         <w:t>ETH</w:t>
@@ -310,11 +415,17 @@
           <w:numId w:val="1"/>
         </w:numPr>
         <w:rPr>
-          <w:lang w:val="en-GB"/>
-        </w:rPr>
-      </w:pPr>
-      <w:r>
-        <w:rPr>
+          <w:rFonts w:ascii="Georgia" w:hAnsi="Georgia"/>
+          <w:sz w:val="22"/>
+          <w:szCs w:val="22"/>
+          <w:lang w:val="en-GB"/>
+        </w:rPr>
+      </w:pPr>
+      <w:r>
+        <w:rPr>
+          <w:rFonts w:ascii="Georgia" w:hAnsi="Georgia"/>
+          <w:sz w:val="22"/>
+          <w:szCs w:val="22"/>
           <w:lang w:val="en-GB"/>
         </w:rPr>
         <w:t>HSEM</w:t>
@@ -328,11 +439,17 @@
           <w:numId w:val="1"/>
         </w:numPr>
         <w:rPr>
-          <w:lang w:val="en-GB"/>
-        </w:rPr>
-      </w:pPr>
-      <w:r>
-        <w:rPr>
+          <w:rFonts w:ascii="Georgia" w:hAnsi="Georgia"/>
+          <w:sz w:val="22"/>
+          <w:szCs w:val="22"/>
+          <w:lang w:val="en-GB"/>
+        </w:rPr>
+      </w:pPr>
+      <w:r>
+        <w:rPr>
+          <w:rFonts w:ascii="Georgia" w:hAnsi="Georgia"/>
+          <w:sz w:val="22"/>
+          <w:szCs w:val="22"/>
           <w:lang w:val="en-GB"/>
         </w:rPr>
         <w:t>Vacuum components</w:t>
@@ -346,11 +463,17 @@
           <w:numId w:val="1"/>
         </w:numPr>
         <w:rPr>
-          <w:lang w:val="en-GB"/>
-        </w:rPr>
-      </w:pPr>
-      <w:r>
-        <w:rPr>
+          <w:rFonts w:ascii="Georgia" w:hAnsi="Georgia"/>
+          <w:sz w:val="22"/>
+          <w:szCs w:val="22"/>
+          <w:lang w:val="en-GB"/>
+        </w:rPr>
+      </w:pPr>
+      <w:r>
+        <w:rPr>
+          <w:rFonts w:ascii="Georgia" w:hAnsi="Georgia"/>
+          <w:sz w:val="22"/>
+          <w:szCs w:val="22"/>
           <w:lang w:val="en-GB"/>
         </w:rPr>
         <w:t>Vacuum Pump</w:t>
@@ -364,11 +487,17 @@
           <w:numId w:val="1"/>
         </w:numPr>
         <w:rPr>
-          <w:lang w:val="en-GB"/>
-        </w:rPr>
-      </w:pPr>
-      <w:r>
-        <w:rPr>
+          <w:rFonts w:ascii="Georgia" w:hAnsi="Georgia"/>
+          <w:sz w:val="22"/>
+          <w:szCs w:val="22"/>
+          <w:lang w:val="en-GB"/>
+        </w:rPr>
+      </w:pPr>
+      <w:r>
+        <w:rPr>
+          <w:rFonts w:ascii="Georgia" w:hAnsi="Georgia"/>
+          <w:sz w:val="22"/>
+          <w:szCs w:val="22"/>
           <w:lang w:val="en-GB"/>
         </w:rPr>
         <w:t>Vacuum Sensor</w:t>
@@ -382,11 +511,17 @@
           <w:numId w:val="1"/>
         </w:numPr>
         <w:rPr>
-          <w:lang w:val="en-GB"/>
-        </w:rPr>
-      </w:pPr>
-      <w:r>
-        <w:rPr>
+          <w:rFonts w:ascii="Georgia" w:hAnsi="Georgia"/>
+          <w:sz w:val="22"/>
+          <w:szCs w:val="22"/>
+          <w:lang w:val="en-GB"/>
+        </w:rPr>
+      </w:pPr>
+      <w:r>
+        <w:rPr>
+          <w:rFonts w:ascii="Georgia" w:hAnsi="Georgia"/>
+          <w:sz w:val="22"/>
+          <w:szCs w:val="22"/>
           <w:lang w:val="en-GB"/>
         </w:rPr>
         <w:t>Vacuum Valve</w:t>
@@ -400,17 +535,26 @@
           <w:numId w:val="1"/>
         </w:numPr>
         <w:rPr>
-          <w:lang w:val="en-GB"/>
-        </w:rPr>
-      </w:pPr>
-      <w:r>
-        <w:rPr>
+          <w:rFonts w:ascii="Georgia" w:hAnsi="Georgia"/>
+          <w:sz w:val="22"/>
+          <w:szCs w:val="22"/>
+          <w:lang w:val="en-GB"/>
+        </w:rPr>
+      </w:pPr>
+      <w:r>
+        <w:rPr>
+          <w:rFonts w:ascii="Georgia" w:hAnsi="Georgia"/>
+          <w:sz w:val="22"/>
+          <w:szCs w:val="22"/>
           <w:lang w:val="en-GB"/>
         </w:rPr>
         <w:t>Sensors</w:t>
       </w:r>
       <w:r>
         <w:rPr>
+          <w:rFonts w:ascii="Georgia" w:hAnsi="Georgia"/>
+          <w:sz w:val="22"/>
+          <w:szCs w:val="22"/>
           <w:lang w:val="en-GB"/>
         </w:rPr>
         <w:t>/Library Testing</w:t>
@@ -424,11 +568,17 @@
           <w:numId w:val="1"/>
         </w:numPr>
         <w:rPr>
-          <w:lang w:val="en-GB"/>
-        </w:rPr>
-      </w:pPr>
-      <w:r>
-        <w:rPr>
+          <w:rFonts w:ascii="Georgia" w:hAnsi="Georgia"/>
+          <w:sz w:val="22"/>
+          <w:szCs w:val="22"/>
+          <w:lang w:val="en-GB"/>
+        </w:rPr>
+      </w:pPr>
+      <w:r>
+        <w:rPr>
+          <w:rFonts w:ascii="Georgia" w:hAnsi="Georgia"/>
+          <w:sz w:val="22"/>
+          <w:szCs w:val="22"/>
           <w:lang w:val="en-GB"/>
         </w:rPr>
         <w:t>RGB Sensor</w:t>
@@ -442,14 +592,44 @@
           <w:numId w:val="1"/>
         </w:numPr>
         <w:rPr>
-          <w:lang w:val="en-GB"/>
-        </w:rPr>
-      </w:pPr>
-      <w:r>
-        <w:rPr>
+          <w:rFonts w:ascii="Georgia" w:hAnsi="Georgia"/>
+          <w:sz w:val="22"/>
+          <w:szCs w:val="22"/>
+          <w:lang w:val="en-GB"/>
+        </w:rPr>
+      </w:pPr>
+      <w:r>
+        <w:rPr>
+          <w:rFonts w:ascii="Georgia" w:hAnsi="Georgia"/>
+          <w:sz w:val="22"/>
+          <w:szCs w:val="22"/>
           <w:lang w:val="en-GB"/>
         </w:rPr>
         <w:t xml:space="preserve">IR sensor </w:t>
+      </w:r>
+    </w:p>
+    <w:p>
+      <w:pPr>
+        <w:pStyle w:val="ListParagraph"/>
+        <w:numPr>
+          <w:ilvl w:val="1"/>
+          <w:numId w:val="1"/>
+        </w:numPr>
+        <w:rPr>
+          <w:rFonts w:ascii="Georgia" w:hAnsi="Georgia"/>
+          <w:sz w:val="22"/>
+          <w:szCs w:val="22"/>
+          <w:lang w:val="en-GB"/>
+        </w:rPr>
+      </w:pPr>
+      <w:r>
+        <w:rPr>
+          <w:rFonts w:ascii="Georgia" w:hAnsi="Georgia"/>
+          <w:sz w:val="22"/>
+          <w:szCs w:val="22"/>
+          <w:lang w:val="en-GB"/>
+        </w:rPr>
+        <w:t>Proximity Sensor</w:t>
       </w:r>
     </w:p>
     <w:p>
@@ -460,11 +640,17 @@
           <w:numId w:val="1"/>
         </w:numPr>
         <w:rPr>
-          <w:lang w:val="en-GB"/>
-        </w:rPr>
-      </w:pPr>
-      <w:r>
-        <w:rPr>
+          <w:rFonts w:ascii="Georgia" w:hAnsi="Georgia"/>
+          <w:sz w:val="22"/>
+          <w:szCs w:val="22"/>
+          <w:lang w:val="en-GB"/>
+        </w:rPr>
+      </w:pPr>
+      <w:r>
+        <w:rPr>
+          <w:rFonts w:ascii="Georgia" w:hAnsi="Georgia"/>
+          <w:sz w:val="22"/>
+          <w:szCs w:val="22"/>
           <w:lang w:val="en-GB"/>
         </w:rPr>
         <w:t>End-switches</w:t>
@@ -478,11 +664,17 @@
           <w:numId w:val="1"/>
         </w:numPr>
         <w:rPr>
-          <w:lang w:val="en-GB"/>
-        </w:rPr>
-      </w:pPr>
-      <w:r>
-        <w:rPr>
+          <w:rFonts w:ascii="Georgia" w:hAnsi="Georgia"/>
+          <w:sz w:val="22"/>
+          <w:szCs w:val="22"/>
+          <w:lang w:val="en-GB"/>
+        </w:rPr>
+      </w:pPr>
+      <w:r>
+        <w:rPr>
+          <w:rFonts w:ascii="Georgia" w:hAnsi="Georgia"/>
+          <w:sz w:val="22"/>
+          <w:szCs w:val="22"/>
           <w:lang w:val="en-GB"/>
         </w:rPr>
         <w:t>Home-switches</w:t>
@@ -496,11 +688,17 @@
           <w:numId w:val="1"/>
         </w:numPr>
         <w:rPr>
-          <w:lang w:val="en-GB"/>
-        </w:rPr>
-      </w:pPr>
-      <w:r>
-        <w:rPr>
+          <w:rFonts w:ascii="Georgia" w:hAnsi="Georgia"/>
+          <w:sz w:val="22"/>
+          <w:szCs w:val="22"/>
+          <w:lang w:val="en-GB"/>
+        </w:rPr>
+      </w:pPr>
+      <w:r>
+        <w:rPr>
+          <w:rFonts w:ascii="Georgia" w:hAnsi="Georgia"/>
+          <w:sz w:val="22"/>
+          <w:szCs w:val="22"/>
           <w:lang w:val="en-GB"/>
         </w:rPr>
         <w:t>Encoder readout</w:t>
@@ -514,11 +712,17 @@
           <w:numId w:val="1"/>
         </w:numPr>
         <w:rPr>
-          <w:lang w:val="en-GB"/>
-        </w:rPr>
-      </w:pPr>
-      <w:r>
-        <w:rPr>
+          <w:rFonts w:ascii="Georgia" w:hAnsi="Georgia"/>
+          <w:sz w:val="22"/>
+          <w:szCs w:val="22"/>
+          <w:lang w:val="en-GB"/>
+        </w:rPr>
+      </w:pPr>
+      <w:r>
+        <w:rPr>
+          <w:rFonts w:ascii="Georgia" w:hAnsi="Georgia"/>
+          <w:sz w:val="22"/>
+          <w:szCs w:val="22"/>
           <w:lang w:val="en-GB"/>
         </w:rPr>
         <w:t>PID calculations</w:t>
@@ -532,11 +736,17 @@
           <w:numId w:val="1"/>
         </w:numPr>
         <w:rPr>
-          <w:lang w:val="en-GB"/>
-        </w:rPr>
-      </w:pPr>
-      <w:r>
-        <w:rPr>
+          <w:rFonts w:ascii="Georgia" w:hAnsi="Georgia"/>
+          <w:sz w:val="22"/>
+          <w:szCs w:val="22"/>
+          <w:lang w:val="en-GB"/>
+        </w:rPr>
+      </w:pPr>
+      <w:r>
+        <w:rPr>
+          <w:rFonts w:ascii="Georgia" w:hAnsi="Georgia"/>
+          <w:sz w:val="22"/>
+          <w:szCs w:val="22"/>
           <w:lang w:val="en-GB"/>
         </w:rPr>
         <w:t>PWM signal accuracy</w:t>
@@ -550,19 +760,28 @@
           <w:numId w:val="1"/>
         </w:numPr>
         <w:rPr>
-          <w:lang w:val="en-GB"/>
-        </w:rPr>
-      </w:pPr>
-      <w:r>
-        <w:rPr>
+          <w:rFonts w:ascii="Georgia" w:hAnsi="Georgia"/>
+          <w:sz w:val="22"/>
+          <w:szCs w:val="22"/>
+          <w:lang w:val="en-GB"/>
+        </w:rPr>
+      </w:pPr>
+      <w:r>
+        <w:rPr>
+          <w:rFonts w:ascii="Georgia" w:hAnsi="Georgia"/>
+          <w:sz w:val="22"/>
+          <w:szCs w:val="22"/>
           <w:lang w:val="en-GB"/>
         </w:rPr>
         <w:t xml:space="preserve">Motor control and </w:t>
       </w:r>
       <w:r>
         <w:rPr>
+          <w:rFonts w:ascii="Georgia" w:hAnsi="Georgia"/>
           <w:b/>
           <w:bCs/>
+          <w:sz w:val="22"/>
+          <w:szCs w:val="22"/>
           <w:lang w:val="en-GB"/>
         </w:rPr>
         <w:t>accuracy</w:t>
@@ -576,11 +795,17 @@
           <w:numId w:val="1"/>
         </w:numPr>
         <w:rPr>
-          <w:lang w:val="en-GB"/>
-        </w:rPr>
-      </w:pPr>
-      <w:r>
-        <w:rPr>
+          <w:rFonts w:ascii="Georgia" w:hAnsi="Georgia"/>
+          <w:sz w:val="22"/>
+          <w:szCs w:val="22"/>
+          <w:lang w:val="en-GB"/>
+        </w:rPr>
+      </w:pPr>
+      <w:r>
+        <w:rPr>
+          <w:rFonts w:ascii="Georgia" w:hAnsi="Georgia"/>
+          <w:sz w:val="22"/>
+          <w:szCs w:val="22"/>
           <w:lang w:val="en-GB"/>
         </w:rPr>
         <w:t>X-axis</w:t>
@@ -594,11 +819,17 @@
           <w:numId w:val="1"/>
         </w:numPr>
         <w:rPr>
-          <w:lang w:val="en-GB"/>
-        </w:rPr>
-      </w:pPr>
-      <w:r>
-        <w:rPr>
+          <w:rFonts w:ascii="Georgia" w:hAnsi="Georgia"/>
+          <w:sz w:val="22"/>
+          <w:szCs w:val="22"/>
+          <w:lang w:val="en-GB"/>
+        </w:rPr>
+      </w:pPr>
+      <w:r>
+        <w:rPr>
+          <w:rFonts w:ascii="Georgia" w:hAnsi="Georgia"/>
+          <w:sz w:val="22"/>
+          <w:szCs w:val="22"/>
           <w:lang w:val="en-GB"/>
         </w:rPr>
         <w:t>Z-axis</w:t>
@@ -612,11 +843,17 @@
           <w:numId w:val="1"/>
         </w:numPr>
         <w:rPr>
-          <w:lang w:val="en-GB"/>
-        </w:rPr>
-      </w:pPr>
-      <w:r>
-        <w:rPr>
+          <w:rFonts w:ascii="Georgia" w:hAnsi="Georgia"/>
+          <w:sz w:val="22"/>
+          <w:szCs w:val="22"/>
+          <w:lang w:val="en-GB"/>
+        </w:rPr>
+      </w:pPr>
+      <w:r>
+        <w:rPr>
+          <w:rFonts w:ascii="Georgia" w:hAnsi="Georgia"/>
+          <w:sz w:val="22"/>
+          <w:szCs w:val="22"/>
           <w:lang w:val="en-GB"/>
         </w:rPr>
         <w:t>Servo control</w:t>
@@ -630,11 +867,17 @@
           <w:numId w:val="1"/>
         </w:numPr>
         <w:rPr>
-          <w:lang w:val="en-GB"/>
-        </w:rPr>
-      </w:pPr>
-      <w:r>
-        <w:rPr>
+          <w:rFonts w:ascii="Georgia" w:hAnsi="Georgia"/>
+          <w:sz w:val="22"/>
+          <w:szCs w:val="22"/>
+          <w:lang w:val="en-GB"/>
+        </w:rPr>
+      </w:pPr>
+      <w:r>
+        <w:rPr>
+          <w:rFonts w:ascii="Georgia" w:hAnsi="Georgia"/>
+          <w:sz w:val="22"/>
+          <w:szCs w:val="22"/>
           <w:lang w:val="en-GB"/>
         </w:rPr>
         <w:t>End-effector rotation</w:t>
@@ -648,11 +891,17 @@
           <w:numId w:val="1"/>
         </w:numPr>
         <w:rPr>
-          <w:lang w:val="en-GB"/>
-        </w:rPr>
-      </w:pPr>
-      <w:r>
-        <w:rPr>
+          <w:rFonts w:ascii="Georgia" w:hAnsi="Georgia"/>
+          <w:sz w:val="22"/>
+          <w:szCs w:val="22"/>
+          <w:lang w:val="en-GB"/>
+        </w:rPr>
+      </w:pPr>
+      <w:r>
+        <w:rPr>
+          <w:rFonts w:ascii="Georgia" w:hAnsi="Georgia"/>
+          <w:sz w:val="22"/>
+          <w:szCs w:val="22"/>
           <w:lang w:val="en-GB"/>
         </w:rPr>
         <w:t>Board clean-up piece</w:t>
@@ -666,23 +915,38 @@
           <w:numId w:val="1"/>
         </w:numPr>
         <w:rPr>
-          <w:lang w:val="en-GB"/>
-        </w:rPr>
-      </w:pPr>
-      <w:commentRangeStart w:id="0"/>
-      <w:commentRangeEnd w:id="0"/>
-      <w:r>
-        <w:rPr>
-          <w:rStyle w:val="CommentReference"/>
-          <w:lang w:val="en-GB"/>
-        </w:rPr>
-        <w:commentReference w:id="0"/>
-      </w:r>
-      <w:r>
-        <w:rPr>
-          <w:lang w:val="en-GB"/>
-        </w:rPr>
-        <w:t xml:space="preserve"> Software-driven movements</w:t>
+          <w:rFonts w:ascii="Georgia" w:hAnsi="Georgia"/>
+          <w:sz w:val="22"/>
+          <w:szCs w:val="22"/>
+          <w:lang w:val="en-GB"/>
+        </w:rPr>
+      </w:pPr>
+      <w:r>
+        <w:rPr>
+          <w:rFonts w:ascii="Georgia" w:hAnsi="Georgia"/>
+          <w:sz w:val="22"/>
+          <w:szCs w:val="22"/>
+          <w:lang w:val="en-GB"/>
+        </w:rPr>
+        <w:t>Flipper</w:t>
+      </w:r>
+      <w:r>
+        <w:rPr>
+          <w:rFonts w:ascii="Georgia" w:hAnsi="Georgia"/>
+          <w:sz w:val="22"/>
+          <w:szCs w:val="22"/>
+          <w:lang w:val="en-GB"/>
+        </w:rPr>
+        <w:t>/Solenoid</w:t>
+      </w:r>
+      <w:r>
+        <w:rPr>
+          <w:rFonts w:ascii="Georgia" w:hAnsi="Georgia"/>
+          <w:sz w:val="22"/>
+          <w:szCs w:val="22"/>
+          <w:lang w:val="en-GB"/>
+        </w:rPr>
+        <w:t xml:space="preserve"> control</w:t>
       </w:r>
     </w:p>
     <w:p>
@@ -693,68 +957,20 @@
           <w:numId w:val="1"/>
         </w:numPr>
         <w:rPr>
-          <w:lang w:val="en-GB"/>
-        </w:rPr>
-      </w:pPr>
-      <w:r>
-        <w:rPr>
-          <w:lang w:val="en-GB"/>
-        </w:rPr>
-        <w:t>Token detector – entry point</w:t>
-      </w:r>
-    </w:p>
-    <w:p>
-      <w:pPr>
-        <w:pStyle w:val="ListParagraph"/>
-        <w:numPr>
-          <w:ilvl w:val="1"/>
-          <w:numId w:val="1"/>
-        </w:numPr>
-        <w:rPr>
-          <w:lang w:val="en-GB"/>
-        </w:rPr>
-      </w:pPr>
-      <w:r>
-        <w:rPr>
-          <w:lang w:val="en-GB"/>
-        </w:rPr>
-        <w:t>Multiple tokens at once in a single column</w:t>
-      </w:r>
-    </w:p>
-    <w:p>
-      <w:pPr>
-        <w:pStyle w:val="ListParagraph"/>
-        <w:numPr>
-          <w:ilvl w:val="1"/>
-          <w:numId w:val="1"/>
-        </w:numPr>
-        <w:rPr>
-          <w:lang w:val="en-GB"/>
-        </w:rPr>
-      </w:pPr>
-      <w:r>
-        <w:rPr>
-          <w:lang w:val="en-GB"/>
-        </w:rPr>
-        <w:t>Single tokens at once in different columns</w:t>
-      </w:r>
-    </w:p>
-    <w:p>
-      <w:pPr>
-        <w:pStyle w:val="ListParagraph"/>
-        <w:numPr>
-          <w:ilvl w:val="1"/>
-          <w:numId w:val="1"/>
-        </w:numPr>
-        <w:rPr>
-          <w:lang w:val="en-GB"/>
-        </w:rPr>
-      </w:pPr>
-      <w:r>
-        <w:rPr>
-          <w:lang w:val="en-GB"/>
-        </w:rPr>
-        <w:t>Multiple tokens at once in different columns</w:t>
+          <w:rFonts w:ascii="Georgia" w:hAnsi="Georgia"/>
+          <w:sz w:val="22"/>
+          <w:szCs w:val="22"/>
+          <w:lang w:val="en-GB"/>
+        </w:rPr>
+      </w:pPr>
+      <w:r>
+        <w:rPr>
+          <w:rFonts w:ascii="Georgia" w:hAnsi="Georgia"/>
+          <w:sz w:val="22"/>
+          <w:szCs w:val="22"/>
+          <w:lang w:val="en-GB"/>
+        </w:rPr>
+        <w:t>Emergency stop</w:t>
       </w:r>
     </w:p>
     <w:p>
@@ -765,27 +981,32 @@
           <w:numId w:val="1"/>
         </w:numPr>
         <w:rPr>
-          <w:lang w:val="en-GB"/>
-        </w:rPr>
-      </w:pPr>
-      <w:r>
-        <w:rPr>
-          <w:lang w:val="en-GB"/>
-        </w:rPr>
-        <w:t>Flipper</w:t>
-      </w:r>
-      <w:r>
-        <w:rPr>
-          <w:lang w:val="en-GB"/>
-        </w:rPr>
-        <w:t>/Solenoid</w:t>
-      </w:r>
-      <w:r>
-        <w:rPr>
-          <w:lang w:val="en-GB"/>
-        </w:rPr>
-        <w:t xml:space="preserve"> control</w:t>
-      </w:r>
+          <w:rFonts w:ascii="Georgia" w:hAnsi="Georgia"/>
+          <w:sz w:val="22"/>
+          <w:szCs w:val="22"/>
+          <w:lang w:val="en-GB"/>
+        </w:rPr>
+      </w:pPr>
+      <w:r>
+        <w:rPr>
+          <w:rFonts w:ascii="Georgia" w:hAnsi="Georgia"/>
+          <w:sz w:val="22"/>
+          <w:szCs w:val="22"/>
+          <w:lang w:val="en-GB"/>
+        </w:rPr>
+        <w:t xml:space="preserve">Power/Reset </w:t>
+      </w:r>
+      <w:proofErr w:type="gramStart"/>
+      <w:r>
+        <w:rPr>
+          <w:rFonts w:ascii="Georgia" w:hAnsi="Georgia"/>
+          <w:sz w:val="22"/>
+          <w:szCs w:val="22"/>
+          <w:lang w:val="en-GB"/>
+        </w:rPr>
+        <w:t>button</w:t>
+      </w:r>
+      <w:proofErr w:type="gramEnd"/>
     </w:p>
     <w:p>
       <w:pPr>
@@ -795,14 +1016,20 @@
           <w:numId w:val="1"/>
         </w:numPr>
         <w:rPr>
-          <w:lang w:val="en-GB"/>
-        </w:rPr>
-      </w:pPr>
-      <w:r>
-        <w:rPr>
-          <w:lang w:val="en-GB"/>
-        </w:rPr>
-        <w:t>Emergency stop</w:t>
+          <w:rFonts w:ascii="Georgia" w:hAnsi="Georgia"/>
+          <w:sz w:val="22"/>
+          <w:szCs w:val="22"/>
+          <w:lang w:val="en-GB"/>
+        </w:rPr>
+      </w:pPr>
+      <w:r>
+        <w:rPr>
+          <w:rFonts w:ascii="Georgia" w:hAnsi="Georgia"/>
+          <w:sz w:val="22"/>
+          <w:szCs w:val="22"/>
+          <w:lang w:val="en-US"/>
+        </w:rPr>
+        <w:t>Dual-core communication</w:t>
       </w:r>
     </w:p>
     <w:p>
@@ -813,14 +1040,19 @@
           <w:numId w:val="1"/>
         </w:numPr>
         <w:rPr>
-          <w:lang w:val="en-GB"/>
-        </w:rPr>
-      </w:pPr>
-      <w:r>
-        <w:rPr>
-          <w:lang w:val="en-GB"/>
-        </w:rPr>
-        <w:t>Power/Reset button</w:t>
+          <w:sz w:val="22"/>
+          <w:szCs w:val="22"/>
+          <w:lang w:val="en-GB"/>
+        </w:rPr>
+      </w:pPr>
+      <w:r>
+        <w:rPr>
+          <w:rFonts w:ascii="Georgia" w:hAnsi="Georgia"/>
+          <w:sz w:val="22"/>
+          <w:szCs w:val="22"/>
+          <w:lang w:val="en-US"/>
+        </w:rPr>
+        <w:t>Error Handling</w:t>
       </w:r>
     </w:p>
     <w:p>
@@ -831,14 +1063,19 @@
           <w:numId w:val="1"/>
         </w:numPr>
         <w:rPr>
-          <w:lang w:val="en-GB"/>
-        </w:rPr>
-      </w:pPr>
-      <w:r>
-        <w:rPr>
+          <w:sz w:val="22"/>
+          <w:szCs w:val="22"/>
+          <w:lang w:val="en-GB"/>
+        </w:rPr>
+      </w:pPr>
+      <w:r>
+        <w:rPr>
+          <w:rFonts w:ascii="Georgia" w:hAnsi="Georgia"/>
+          <w:sz w:val="22"/>
+          <w:szCs w:val="22"/>
           <w:lang w:val="en-US"/>
         </w:rPr>
-        <w:t>Dual-core communication</w:t>
+        <w:t>Motor Master</w:t>
       </w:r>
     </w:p>
     <w:p>
@@ -849,37 +1086,1270 @@
           <w:numId w:val="1"/>
         </w:numPr>
         <w:rPr>
-          <w:lang w:val="en-GB"/>
-        </w:rPr>
-      </w:pPr>
-      <w:r>
-        <w:rPr>
+          <w:sz w:val="22"/>
+          <w:szCs w:val="22"/>
+          <w:lang w:val="en-GB"/>
+        </w:rPr>
+      </w:pPr>
+      <w:r>
+        <w:rPr>
+          <w:rFonts w:ascii="Georgia" w:hAnsi="Georgia"/>
+          <w:sz w:val="22"/>
+          <w:szCs w:val="22"/>
           <w:lang w:val="en-US"/>
         </w:rPr>
-        <w:t>Error Handling</w:t>
-      </w:r>
-    </w:p>
-    <w:p>
-      <w:pPr>
-        <w:rPr>
-          <w:lang w:val="en-GB"/>
-        </w:rPr>
-      </w:pPr>
-    </w:p>
-    <w:p>
-      <w:pPr>
-        <w:pStyle w:val="Heading1"/>
-        <w:rPr>
-          <w:lang w:val="en-GB"/>
-        </w:rPr>
-      </w:pPr>
-      <w:r>
-        <w:rPr>
-          <w:lang w:val="en-GB"/>
+        <w:t xml:space="preserve">Token </w:t>
+      </w:r>
+      <w:proofErr w:type="spellStart"/>
+      <w:r>
+        <w:rPr>
+          <w:rFonts w:ascii="Georgia" w:hAnsi="Georgia"/>
+          <w:sz w:val="22"/>
+          <w:szCs w:val="22"/>
+          <w:lang w:val="en-US"/>
+        </w:rPr>
+        <w:t>Colour</w:t>
+      </w:r>
+      <w:proofErr w:type="spellEnd"/>
+      <w:r>
+        <w:rPr>
+          <w:rFonts w:ascii="Georgia" w:hAnsi="Georgia"/>
+          <w:sz w:val="22"/>
+          <w:szCs w:val="22"/>
+          <w:lang w:val="en-US"/>
+        </w:rPr>
+        <w:t xml:space="preserve"> separator master</w:t>
+      </w:r>
+    </w:p>
+    <w:p>
+      <w:pPr>
+        <w:pStyle w:val="ListParagraph"/>
+        <w:numPr>
+          <w:ilvl w:val="0"/>
+          <w:numId w:val="1"/>
+        </w:numPr>
+        <w:rPr>
+          <w:sz w:val="22"/>
+          <w:szCs w:val="22"/>
+          <w:lang w:val="en-GB"/>
+        </w:rPr>
+      </w:pPr>
+      <w:r>
+        <w:rPr>
+          <w:rFonts w:ascii="Georgia" w:hAnsi="Georgia"/>
+          <w:sz w:val="22"/>
+          <w:szCs w:val="22"/>
+          <w:lang w:val="en-US"/>
         </w:rPr>
         <w:lastRenderedPageBreak/>
-        <w:t>Module Test</w:t>
-      </w:r>
+        <w:t>Token picker master</w:t>
+      </w:r>
+    </w:p>
+    <w:p>
+      <w:pPr>
+        <w:rPr>
+          <w:lang w:val="en-GB"/>
+        </w:rPr>
+      </w:pPr>
+    </w:p>
+    <w:tbl>
+      <w:tblPr>
+        <w:tblStyle w:val="TableGrid"/>
+        <w:tblW w:w="0" w:type="auto"/>
+        <w:tblLook w:val="04A0" w:firstRow="1" w:lastRow="0" w:firstColumn="1" w:lastColumn="0" w:noHBand="0" w:noVBand="1"/>
+      </w:tblPr>
+      <w:tblGrid>
+        <w:gridCol w:w="2405"/>
+        <w:gridCol w:w="2103"/>
+        <w:gridCol w:w="2254"/>
+        <w:gridCol w:w="2254"/>
+      </w:tblGrid>
+      <w:tr>
+        <w:tc>
+          <w:tcPr>
+            <w:tcW w:w="2405" w:type="dxa"/>
+          </w:tcPr>
+          <w:p>
+            <w:r>
+              <w:t>Test Case</w:t>
+            </w:r>
+          </w:p>
+        </w:tc>
+        <w:tc>
+          <w:tcPr>
+            <w:tcW w:w="2103" w:type="dxa"/>
+          </w:tcPr>
+          <w:p>
+            <w:r>
+              <w:t>Test Conditions</w:t>
+            </w:r>
+          </w:p>
+        </w:tc>
+        <w:tc>
+          <w:tcPr>
+            <w:tcW w:w="2254" w:type="dxa"/>
+          </w:tcPr>
+          <w:p>
+            <w:r>
+              <w:t>Test Data</w:t>
+            </w:r>
+          </w:p>
+        </w:tc>
+        <w:tc>
+          <w:tcPr>
+            <w:tcW w:w="2254" w:type="dxa"/>
+          </w:tcPr>
+          <w:p>
+            <w:r>
+              <w:t>Test Set-Up</w:t>
+            </w:r>
+          </w:p>
+        </w:tc>
+      </w:tr>
+      <w:tr>
+        <w:tc>
+          <w:tcPr>
+            <w:tcW w:w="2405" w:type="dxa"/>
+          </w:tcPr>
+          <w:p>
+            <w:r>
+              <w:t>TIM</w:t>
+            </w:r>
+          </w:p>
+        </w:tc>
+        <w:tc>
+          <w:tcPr>
+            <w:tcW w:w="2103" w:type="dxa"/>
+          </w:tcPr>
+          <w:p>
+            <w:pPr>
+              <w:rPr>
+                <w:lang w:val="bg-BG"/>
+              </w:rPr>
+            </w:pPr>
+          </w:p>
+        </w:tc>
+        <w:tc>
+          <w:tcPr>
+            <w:tcW w:w="2254" w:type="dxa"/>
+          </w:tcPr>
+          <w:p/>
+        </w:tc>
+        <w:tc>
+          <w:tcPr>
+            <w:tcW w:w="2254" w:type="dxa"/>
+          </w:tcPr>
+          <w:p/>
+        </w:tc>
+      </w:tr>
+      <w:tr>
+        <w:tc>
+          <w:tcPr>
+            <w:tcW w:w="2405" w:type="dxa"/>
+          </w:tcPr>
+          <w:p>
+            <w:r>
+              <w:t>NVIC</w:t>
+            </w:r>
+          </w:p>
+        </w:tc>
+        <w:tc>
+          <w:tcPr>
+            <w:tcW w:w="2103" w:type="dxa"/>
+          </w:tcPr>
+          <w:p/>
+        </w:tc>
+        <w:tc>
+          <w:tcPr>
+            <w:tcW w:w="2254" w:type="dxa"/>
+          </w:tcPr>
+          <w:p/>
+        </w:tc>
+        <w:tc>
+          <w:tcPr>
+            <w:tcW w:w="2254" w:type="dxa"/>
+          </w:tcPr>
+          <w:p/>
+        </w:tc>
+      </w:tr>
+      <w:tr>
+        <w:tc>
+          <w:tcPr>
+            <w:tcW w:w="2405" w:type="dxa"/>
+          </w:tcPr>
+          <w:p>
+            <w:r>
+              <w:t>EXTI</w:t>
+            </w:r>
+          </w:p>
+        </w:tc>
+        <w:tc>
+          <w:tcPr>
+            <w:tcW w:w="2103" w:type="dxa"/>
+          </w:tcPr>
+          <w:p/>
+        </w:tc>
+        <w:tc>
+          <w:tcPr>
+            <w:tcW w:w="2254" w:type="dxa"/>
+          </w:tcPr>
+          <w:p/>
+        </w:tc>
+        <w:tc>
+          <w:tcPr>
+            <w:tcW w:w="2254" w:type="dxa"/>
+          </w:tcPr>
+          <w:p/>
+        </w:tc>
+      </w:tr>
+      <w:tr>
+        <w:tc>
+          <w:tcPr>
+            <w:tcW w:w="2405" w:type="dxa"/>
+          </w:tcPr>
+          <w:p>
+            <w:r>
+              <w:t>UART</w:t>
+            </w:r>
+          </w:p>
+        </w:tc>
+        <w:tc>
+          <w:tcPr>
+            <w:tcW w:w="2103" w:type="dxa"/>
+          </w:tcPr>
+          <w:p/>
+        </w:tc>
+        <w:tc>
+          <w:tcPr>
+            <w:tcW w:w="2254" w:type="dxa"/>
+          </w:tcPr>
+          <w:p/>
+        </w:tc>
+        <w:tc>
+          <w:tcPr>
+            <w:tcW w:w="2254" w:type="dxa"/>
+          </w:tcPr>
+          <w:p/>
+        </w:tc>
+      </w:tr>
+      <w:tr>
+        <w:tc>
+          <w:tcPr>
+            <w:tcW w:w="2405" w:type="dxa"/>
+          </w:tcPr>
+          <w:p>
+            <w:r>
+              <w:t>I2C</w:t>
+            </w:r>
+          </w:p>
+        </w:tc>
+        <w:tc>
+          <w:tcPr>
+            <w:tcW w:w="2103" w:type="dxa"/>
+          </w:tcPr>
+          <w:p/>
+        </w:tc>
+        <w:tc>
+          <w:tcPr>
+            <w:tcW w:w="2254" w:type="dxa"/>
+          </w:tcPr>
+          <w:p/>
+        </w:tc>
+        <w:tc>
+          <w:tcPr>
+            <w:tcW w:w="2254" w:type="dxa"/>
+          </w:tcPr>
+          <w:p/>
+        </w:tc>
+      </w:tr>
+      <w:tr>
+        <w:tc>
+          <w:tcPr>
+            <w:tcW w:w="2405" w:type="dxa"/>
+          </w:tcPr>
+          <w:p>
+            <w:r>
+              <w:t>LED</w:t>
+            </w:r>
+          </w:p>
+        </w:tc>
+        <w:tc>
+          <w:tcPr>
+            <w:tcW w:w="2103" w:type="dxa"/>
+          </w:tcPr>
+          <w:p/>
+        </w:tc>
+        <w:tc>
+          <w:tcPr>
+            <w:tcW w:w="2254" w:type="dxa"/>
+          </w:tcPr>
+          <w:p/>
+        </w:tc>
+        <w:tc>
+          <w:tcPr>
+            <w:tcW w:w="2254" w:type="dxa"/>
+          </w:tcPr>
+          <w:p/>
+        </w:tc>
+      </w:tr>
+      <w:tr>
+        <w:tc>
+          <w:tcPr>
+            <w:tcW w:w="2405" w:type="dxa"/>
+          </w:tcPr>
+          <w:p>
+            <w:r>
+              <w:t>GPIO</w:t>
+            </w:r>
+          </w:p>
+        </w:tc>
+        <w:tc>
+          <w:tcPr>
+            <w:tcW w:w="2103" w:type="dxa"/>
+          </w:tcPr>
+          <w:p/>
+        </w:tc>
+        <w:tc>
+          <w:tcPr>
+            <w:tcW w:w="2254" w:type="dxa"/>
+          </w:tcPr>
+          <w:p/>
+        </w:tc>
+        <w:tc>
+          <w:tcPr>
+            <w:tcW w:w="2254" w:type="dxa"/>
+          </w:tcPr>
+          <w:p/>
+        </w:tc>
+      </w:tr>
+      <w:tr>
+        <w:tc>
+          <w:tcPr>
+            <w:tcW w:w="2405" w:type="dxa"/>
+          </w:tcPr>
+          <w:p>
+            <w:r>
+              <w:t>Power</w:t>
+            </w:r>
+          </w:p>
+        </w:tc>
+        <w:tc>
+          <w:tcPr>
+            <w:tcW w:w="2103" w:type="dxa"/>
+          </w:tcPr>
+          <w:p/>
+        </w:tc>
+        <w:tc>
+          <w:tcPr>
+            <w:tcW w:w="2254" w:type="dxa"/>
+          </w:tcPr>
+          <w:p/>
+        </w:tc>
+        <w:tc>
+          <w:tcPr>
+            <w:tcW w:w="2254" w:type="dxa"/>
+          </w:tcPr>
+          <w:p/>
+        </w:tc>
+      </w:tr>
+      <w:tr>
+        <w:tc>
+          <w:tcPr>
+            <w:tcW w:w="2405" w:type="dxa"/>
+          </w:tcPr>
+          <w:p>
+            <w:r>
+              <w:t>ADC</w:t>
+            </w:r>
+          </w:p>
+        </w:tc>
+        <w:tc>
+          <w:tcPr>
+            <w:tcW w:w="2103" w:type="dxa"/>
+          </w:tcPr>
+          <w:p/>
+        </w:tc>
+        <w:tc>
+          <w:tcPr>
+            <w:tcW w:w="2254" w:type="dxa"/>
+          </w:tcPr>
+          <w:p/>
+        </w:tc>
+        <w:tc>
+          <w:tcPr>
+            <w:tcW w:w="2254" w:type="dxa"/>
+          </w:tcPr>
+          <w:p/>
+        </w:tc>
+      </w:tr>
+      <w:tr>
+        <w:tc>
+          <w:tcPr>
+            <w:tcW w:w="2405" w:type="dxa"/>
+          </w:tcPr>
+          <w:p>
+            <w:r>
+              <w:t>ETH</w:t>
+            </w:r>
+          </w:p>
+        </w:tc>
+        <w:tc>
+          <w:tcPr>
+            <w:tcW w:w="2103" w:type="dxa"/>
+          </w:tcPr>
+          <w:p/>
+        </w:tc>
+        <w:tc>
+          <w:tcPr>
+            <w:tcW w:w="2254" w:type="dxa"/>
+          </w:tcPr>
+          <w:p/>
+        </w:tc>
+        <w:tc>
+          <w:tcPr>
+            <w:tcW w:w="2254" w:type="dxa"/>
+          </w:tcPr>
+          <w:p/>
+        </w:tc>
+      </w:tr>
+      <w:tr>
+        <w:tc>
+          <w:tcPr>
+            <w:tcW w:w="2405" w:type="dxa"/>
+          </w:tcPr>
+          <w:p>
+            <w:r>
+              <w:t>HSEM</w:t>
+            </w:r>
+          </w:p>
+        </w:tc>
+        <w:tc>
+          <w:tcPr>
+            <w:tcW w:w="2103" w:type="dxa"/>
+          </w:tcPr>
+          <w:p/>
+        </w:tc>
+        <w:tc>
+          <w:tcPr>
+            <w:tcW w:w="2254" w:type="dxa"/>
+          </w:tcPr>
+          <w:p/>
+        </w:tc>
+        <w:tc>
+          <w:tcPr>
+            <w:tcW w:w="2254" w:type="dxa"/>
+          </w:tcPr>
+          <w:p/>
+        </w:tc>
+      </w:tr>
+      <w:tr>
+        <w:tc>
+          <w:tcPr>
+            <w:tcW w:w="2405" w:type="dxa"/>
+          </w:tcPr>
+          <w:p/>
+        </w:tc>
+        <w:tc>
+          <w:tcPr>
+            <w:tcW w:w="2103" w:type="dxa"/>
+          </w:tcPr>
+          <w:p/>
+        </w:tc>
+        <w:tc>
+          <w:tcPr>
+            <w:tcW w:w="2254" w:type="dxa"/>
+          </w:tcPr>
+          <w:p/>
+        </w:tc>
+        <w:tc>
+          <w:tcPr>
+            <w:tcW w:w="2254" w:type="dxa"/>
+          </w:tcPr>
+          <w:p/>
+        </w:tc>
+      </w:tr>
+      <w:tr>
+        <w:tc>
+          <w:tcPr>
+            <w:tcW w:w="2405" w:type="dxa"/>
+          </w:tcPr>
+          <w:p>
+            <w:r>
+              <w:t>Vacuum Pump</w:t>
+            </w:r>
+          </w:p>
+        </w:tc>
+        <w:tc>
+          <w:tcPr>
+            <w:tcW w:w="2103" w:type="dxa"/>
+          </w:tcPr>
+          <w:p/>
+        </w:tc>
+        <w:tc>
+          <w:tcPr>
+            <w:tcW w:w="2254" w:type="dxa"/>
+          </w:tcPr>
+          <w:p/>
+        </w:tc>
+        <w:tc>
+          <w:tcPr>
+            <w:tcW w:w="2254" w:type="dxa"/>
+          </w:tcPr>
+          <w:p/>
+        </w:tc>
+      </w:tr>
+      <w:tr>
+        <w:tc>
+          <w:tcPr>
+            <w:tcW w:w="2405" w:type="dxa"/>
+          </w:tcPr>
+          <w:p>
+            <w:r>
+              <w:t>Vacuum Sensor</w:t>
+            </w:r>
+          </w:p>
+        </w:tc>
+        <w:tc>
+          <w:tcPr>
+            <w:tcW w:w="2103" w:type="dxa"/>
+          </w:tcPr>
+          <w:p/>
+        </w:tc>
+        <w:tc>
+          <w:tcPr>
+            <w:tcW w:w="2254" w:type="dxa"/>
+          </w:tcPr>
+          <w:p/>
+        </w:tc>
+        <w:tc>
+          <w:tcPr>
+            <w:tcW w:w="2254" w:type="dxa"/>
+          </w:tcPr>
+          <w:p/>
+        </w:tc>
+      </w:tr>
+      <w:tr>
+        <w:tc>
+          <w:tcPr>
+            <w:tcW w:w="2405" w:type="dxa"/>
+          </w:tcPr>
+          <w:p>
+            <w:r>
+              <w:t>Vacuum Valve</w:t>
+            </w:r>
+          </w:p>
+        </w:tc>
+        <w:tc>
+          <w:tcPr>
+            <w:tcW w:w="2103" w:type="dxa"/>
+          </w:tcPr>
+          <w:p/>
+        </w:tc>
+        <w:tc>
+          <w:tcPr>
+            <w:tcW w:w="2254" w:type="dxa"/>
+          </w:tcPr>
+          <w:p/>
+        </w:tc>
+        <w:tc>
+          <w:tcPr>
+            <w:tcW w:w="2254" w:type="dxa"/>
+          </w:tcPr>
+          <w:p/>
+        </w:tc>
+      </w:tr>
+      <w:tr>
+        <w:tc>
+          <w:tcPr>
+            <w:tcW w:w="2405" w:type="dxa"/>
+          </w:tcPr>
+          <w:p>
+            <w:r>
+              <w:t>RGB Sensor</w:t>
+            </w:r>
+          </w:p>
+        </w:tc>
+        <w:tc>
+          <w:tcPr>
+            <w:tcW w:w="2103" w:type="dxa"/>
+          </w:tcPr>
+          <w:p/>
+        </w:tc>
+        <w:tc>
+          <w:tcPr>
+            <w:tcW w:w="2254" w:type="dxa"/>
+          </w:tcPr>
+          <w:p/>
+        </w:tc>
+        <w:tc>
+          <w:tcPr>
+            <w:tcW w:w="2254" w:type="dxa"/>
+          </w:tcPr>
+          <w:p/>
+        </w:tc>
+      </w:tr>
+      <w:tr>
+        <w:tc>
+          <w:tcPr>
+            <w:tcW w:w="2405" w:type="dxa"/>
+          </w:tcPr>
+          <w:p>
+            <w:r>
+              <w:t>IR Sensor</w:t>
+            </w:r>
+          </w:p>
+        </w:tc>
+        <w:tc>
+          <w:tcPr>
+            <w:tcW w:w="2103" w:type="dxa"/>
+          </w:tcPr>
+          <w:p/>
+        </w:tc>
+        <w:tc>
+          <w:tcPr>
+            <w:tcW w:w="2254" w:type="dxa"/>
+          </w:tcPr>
+          <w:p/>
+        </w:tc>
+        <w:tc>
+          <w:tcPr>
+            <w:tcW w:w="2254" w:type="dxa"/>
+          </w:tcPr>
+          <w:p/>
+        </w:tc>
+      </w:tr>
+      <w:tr>
+        <w:tc>
+          <w:tcPr>
+            <w:tcW w:w="2405" w:type="dxa"/>
+          </w:tcPr>
+          <w:p>
+            <w:r>
+              <w:t>Proximity Sensor</w:t>
+            </w:r>
+          </w:p>
+        </w:tc>
+        <w:tc>
+          <w:tcPr>
+            <w:tcW w:w="2103" w:type="dxa"/>
+          </w:tcPr>
+          <w:p/>
+        </w:tc>
+        <w:tc>
+          <w:tcPr>
+            <w:tcW w:w="2254" w:type="dxa"/>
+          </w:tcPr>
+          <w:p/>
+        </w:tc>
+        <w:tc>
+          <w:tcPr>
+            <w:tcW w:w="2254" w:type="dxa"/>
+          </w:tcPr>
+          <w:p/>
+        </w:tc>
+      </w:tr>
+      <w:tr>
+        <w:tc>
+          <w:tcPr>
+            <w:tcW w:w="2405" w:type="dxa"/>
+          </w:tcPr>
+          <w:p>
+            <w:r>
+              <w:t>End-Switches</w:t>
+            </w:r>
+          </w:p>
+        </w:tc>
+        <w:tc>
+          <w:tcPr>
+            <w:tcW w:w="2103" w:type="dxa"/>
+          </w:tcPr>
+          <w:p/>
+        </w:tc>
+        <w:tc>
+          <w:tcPr>
+            <w:tcW w:w="2254" w:type="dxa"/>
+          </w:tcPr>
+          <w:p/>
+        </w:tc>
+        <w:tc>
+          <w:tcPr>
+            <w:tcW w:w="2254" w:type="dxa"/>
+          </w:tcPr>
+          <w:p/>
+        </w:tc>
+      </w:tr>
+      <w:tr>
+        <w:tc>
+          <w:tcPr>
+            <w:tcW w:w="2405" w:type="dxa"/>
+          </w:tcPr>
+          <w:p>
+            <w:r>
+              <w:t>Home Switches</w:t>
+            </w:r>
+          </w:p>
+        </w:tc>
+        <w:tc>
+          <w:tcPr>
+            <w:tcW w:w="2103" w:type="dxa"/>
+          </w:tcPr>
+          <w:p/>
+        </w:tc>
+        <w:tc>
+          <w:tcPr>
+            <w:tcW w:w="2254" w:type="dxa"/>
+          </w:tcPr>
+          <w:p/>
+        </w:tc>
+        <w:tc>
+          <w:tcPr>
+            <w:tcW w:w="2254" w:type="dxa"/>
+          </w:tcPr>
+          <w:p/>
+        </w:tc>
+      </w:tr>
+      <w:tr>
+        <w:tc>
+          <w:tcPr>
+            <w:tcW w:w="2405" w:type="dxa"/>
+          </w:tcPr>
+          <w:p>
+            <w:r>
+              <w:t>Encoder Readout</w:t>
+            </w:r>
+          </w:p>
+        </w:tc>
+        <w:tc>
+          <w:tcPr>
+            <w:tcW w:w="2103" w:type="dxa"/>
+          </w:tcPr>
+          <w:p/>
+        </w:tc>
+        <w:tc>
+          <w:tcPr>
+            <w:tcW w:w="2254" w:type="dxa"/>
+          </w:tcPr>
+          <w:p/>
+        </w:tc>
+        <w:tc>
+          <w:tcPr>
+            <w:tcW w:w="2254" w:type="dxa"/>
+          </w:tcPr>
+          <w:p/>
+        </w:tc>
+      </w:tr>
+      <w:tr>
+        <w:tc>
+          <w:tcPr>
+            <w:tcW w:w="2405" w:type="dxa"/>
+          </w:tcPr>
+          <w:p>
+            <w:r>
+              <w:t>PID calculations</w:t>
+            </w:r>
+          </w:p>
+        </w:tc>
+        <w:tc>
+          <w:tcPr>
+            <w:tcW w:w="2103" w:type="dxa"/>
+          </w:tcPr>
+          <w:p/>
+        </w:tc>
+        <w:tc>
+          <w:tcPr>
+            <w:tcW w:w="2254" w:type="dxa"/>
+          </w:tcPr>
+          <w:p/>
+        </w:tc>
+        <w:tc>
+          <w:tcPr>
+            <w:tcW w:w="2254" w:type="dxa"/>
+          </w:tcPr>
+          <w:p/>
+        </w:tc>
+      </w:tr>
+      <w:tr>
+        <w:tc>
+          <w:tcPr>
+            <w:tcW w:w="2405" w:type="dxa"/>
+          </w:tcPr>
+          <w:p>
+            <w:r>
+              <w:t>PWM Signal</w:t>
+            </w:r>
+          </w:p>
+        </w:tc>
+        <w:tc>
+          <w:tcPr>
+            <w:tcW w:w="2103" w:type="dxa"/>
+          </w:tcPr>
+          <w:p/>
+        </w:tc>
+        <w:tc>
+          <w:tcPr>
+            <w:tcW w:w="2254" w:type="dxa"/>
+          </w:tcPr>
+          <w:p/>
+        </w:tc>
+        <w:tc>
+          <w:tcPr>
+            <w:tcW w:w="2254" w:type="dxa"/>
+          </w:tcPr>
+          <w:p/>
+        </w:tc>
+      </w:tr>
+      <w:tr>
+        <w:tc>
+          <w:tcPr>
+            <w:tcW w:w="2405" w:type="dxa"/>
+          </w:tcPr>
+          <w:p>
+            <w:r>
+              <w:t>Motor control – X</w:t>
+            </w:r>
+          </w:p>
+        </w:tc>
+        <w:tc>
+          <w:tcPr>
+            <w:tcW w:w="2103" w:type="dxa"/>
+          </w:tcPr>
+          <w:p/>
+        </w:tc>
+        <w:tc>
+          <w:tcPr>
+            <w:tcW w:w="2254" w:type="dxa"/>
+          </w:tcPr>
+          <w:p/>
+        </w:tc>
+        <w:tc>
+          <w:tcPr>
+            <w:tcW w:w="2254" w:type="dxa"/>
+          </w:tcPr>
+          <w:p/>
+        </w:tc>
+      </w:tr>
+      <w:tr>
+        <w:tc>
+          <w:tcPr>
+            <w:tcW w:w="2405" w:type="dxa"/>
+          </w:tcPr>
+          <w:p>
+            <w:r>
+              <w:t>Motor control – Z</w:t>
+            </w:r>
+          </w:p>
+        </w:tc>
+        <w:tc>
+          <w:tcPr>
+            <w:tcW w:w="2103" w:type="dxa"/>
+          </w:tcPr>
+          <w:p/>
+        </w:tc>
+        <w:tc>
+          <w:tcPr>
+            <w:tcW w:w="2254" w:type="dxa"/>
+          </w:tcPr>
+          <w:p/>
+        </w:tc>
+        <w:tc>
+          <w:tcPr>
+            <w:tcW w:w="2254" w:type="dxa"/>
+          </w:tcPr>
+          <w:p/>
+        </w:tc>
+      </w:tr>
+      <w:tr>
+        <w:tc>
+          <w:tcPr>
+            <w:tcW w:w="2405" w:type="dxa"/>
+          </w:tcPr>
+          <w:p>
+            <w:r>
+              <w:t>Servo – End-effector</w:t>
+            </w:r>
+          </w:p>
+        </w:tc>
+        <w:tc>
+          <w:tcPr>
+            <w:tcW w:w="2103" w:type="dxa"/>
+          </w:tcPr>
+          <w:p/>
+        </w:tc>
+        <w:tc>
+          <w:tcPr>
+            <w:tcW w:w="2254" w:type="dxa"/>
+          </w:tcPr>
+          <w:p/>
+        </w:tc>
+        <w:tc>
+          <w:tcPr>
+            <w:tcW w:w="2254" w:type="dxa"/>
+          </w:tcPr>
+          <w:p/>
+        </w:tc>
+      </w:tr>
+      <w:tr>
+        <w:tc>
+          <w:tcPr>
+            <w:tcW w:w="2405" w:type="dxa"/>
+          </w:tcPr>
+          <w:p>
+            <w:r>
+              <w:t>Servo – Board opener</w:t>
+            </w:r>
+          </w:p>
+        </w:tc>
+        <w:tc>
+          <w:tcPr>
+            <w:tcW w:w="2103" w:type="dxa"/>
+          </w:tcPr>
+          <w:p/>
+        </w:tc>
+        <w:tc>
+          <w:tcPr>
+            <w:tcW w:w="2254" w:type="dxa"/>
+          </w:tcPr>
+          <w:p/>
+        </w:tc>
+        <w:tc>
+          <w:tcPr>
+            <w:tcW w:w="2254" w:type="dxa"/>
+          </w:tcPr>
+          <w:p/>
+        </w:tc>
+      </w:tr>
+      <w:tr>
+        <w:tc>
+          <w:tcPr>
+            <w:tcW w:w="2405" w:type="dxa"/>
+          </w:tcPr>
+          <w:p>
+            <w:r>
+              <w:t>Token picker controller</w:t>
+            </w:r>
+          </w:p>
+        </w:tc>
+        <w:tc>
+          <w:tcPr>
+            <w:tcW w:w="2103" w:type="dxa"/>
+          </w:tcPr>
+          <w:p/>
+        </w:tc>
+        <w:tc>
+          <w:tcPr>
+            <w:tcW w:w="2254" w:type="dxa"/>
+          </w:tcPr>
+          <w:p/>
+        </w:tc>
+        <w:tc>
+          <w:tcPr>
+            <w:tcW w:w="2254" w:type="dxa"/>
+          </w:tcPr>
+          <w:p/>
+        </w:tc>
+      </w:tr>
+      <w:tr>
+        <w:tc>
+          <w:tcPr>
+            <w:tcW w:w="2405" w:type="dxa"/>
+          </w:tcPr>
+          <w:p>
+            <w:r>
+              <w:t xml:space="preserve">Token </w:t>
+            </w:r>
+            <w:proofErr w:type="spellStart"/>
+            <w:r>
+              <w:t>colour</w:t>
+            </w:r>
+            <w:proofErr w:type="spellEnd"/>
+            <w:r>
+              <w:t xml:space="preserve"> separator</w:t>
+            </w:r>
+          </w:p>
+        </w:tc>
+        <w:tc>
+          <w:tcPr>
+            <w:tcW w:w="2103" w:type="dxa"/>
+          </w:tcPr>
+          <w:p/>
+        </w:tc>
+        <w:tc>
+          <w:tcPr>
+            <w:tcW w:w="2254" w:type="dxa"/>
+          </w:tcPr>
+          <w:p/>
+        </w:tc>
+        <w:tc>
+          <w:tcPr>
+            <w:tcW w:w="2254" w:type="dxa"/>
+          </w:tcPr>
+          <w:p/>
+        </w:tc>
+      </w:tr>
+      <w:tr>
+        <w:tc>
+          <w:tcPr>
+            <w:tcW w:w="2405" w:type="dxa"/>
+          </w:tcPr>
+          <w:p>
+            <w:r>
+              <w:t>Motor Controller</w:t>
+            </w:r>
+          </w:p>
+        </w:tc>
+        <w:tc>
+          <w:tcPr>
+            <w:tcW w:w="2103" w:type="dxa"/>
+          </w:tcPr>
+          <w:p/>
+        </w:tc>
+        <w:tc>
+          <w:tcPr>
+            <w:tcW w:w="2254" w:type="dxa"/>
+          </w:tcPr>
+          <w:p/>
+        </w:tc>
+        <w:tc>
+          <w:tcPr>
+            <w:tcW w:w="2254" w:type="dxa"/>
+          </w:tcPr>
+          <w:p/>
+        </w:tc>
+      </w:tr>
+      <w:tr>
+        <w:tc>
+          <w:tcPr>
+            <w:tcW w:w="2405" w:type="dxa"/>
+          </w:tcPr>
+          <w:p>
+            <w:r>
+              <w:t>Flipper/Solenoid control</w:t>
+            </w:r>
+          </w:p>
+        </w:tc>
+        <w:tc>
+          <w:tcPr>
+            <w:tcW w:w="2103" w:type="dxa"/>
+          </w:tcPr>
+          <w:p/>
+        </w:tc>
+        <w:tc>
+          <w:tcPr>
+            <w:tcW w:w="2254" w:type="dxa"/>
+          </w:tcPr>
+          <w:p/>
+        </w:tc>
+        <w:tc>
+          <w:tcPr>
+            <w:tcW w:w="2254" w:type="dxa"/>
+          </w:tcPr>
+          <w:p/>
+        </w:tc>
+      </w:tr>
+      <w:tr>
+        <w:tc>
+          <w:tcPr>
+            <w:tcW w:w="2405" w:type="dxa"/>
+          </w:tcPr>
+          <w:p>
+            <w:r>
+              <w:t>Emergency Stop</w:t>
+            </w:r>
+          </w:p>
+        </w:tc>
+        <w:tc>
+          <w:tcPr>
+            <w:tcW w:w="2103" w:type="dxa"/>
+          </w:tcPr>
+          <w:p/>
+        </w:tc>
+        <w:tc>
+          <w:tcPr>
+            <w:tcW w:w="2254" w:type="dxa"/>
+          </w:tcPr>
+          <w:p/>
+        </w:tc>
+        <w:tc>
+          <w:tcPr>
+            <w:tcW w:w="2254" w:type="dxa"/>
+          </w:tcPr>
+          <w:p/>
+        </w:tc>
+      </w:tr>
+      <w:tr>
+        <w:tc>
+          <w:tcPr>
+            <w:tcW w:w="2405" w:type="dxa"/>
+          </w:tcPr>
+          <w:p>
+            <w:r>
+              <w:t>Dual-core  communication</w:t>
+            </w:r>
+          </w:p>
+        </w:tc>
+        <w:tc>
+          <w:tcPr>
+            <w:tcW w:w="2103" w:type="dxa"/>
+          </w:tcPr>
+          <w:p/>
+        </w:tc>
+        <w:tc>
+          <w:tcPr>
+            <w:tcW w:w="2254" w:type="dxa"/>
+          </w:tcPr>
+          <w:p/>
+        </w:tc>
+        <w:tc>
+          <w:tcPr>
+            <w:tcW w:w="2254" w:type="dxa"/>
+          </w:tcPr>
+          <w:p/>
+        </w:tc>
+      </w:tr>
+      <w:tr>
+        <w:tc>
+          <w:tcPr>
+            <w:tcW w:w="2405" w:type="dxa"/>
+          </w:tcPr>
+          <w:p>
+            <w:r>
+              <w:t>Error handling</w:t>
+            </w:r>
+          </w:p>
+        </w:tc>
+        <w:tc>
+          <w:tcPr>
+            <w:tcW w:w="2103" w:type="dxa"/>
+          </w:tcPr>
+          <w:p/>
+        </w:tc>
+        <w:tc>
+          <w:tcPr>
+            <w:tcW w:w="2254" w:type="dxa"/>
+          </w:tcPr>
+          <w:p/>
+        </w:tc>
+        <w:tc>
+          <w:tcPr>
+            <w:tcW w:w="2254" w:type="dxa"/>
+          </w:tcPr>
+          <w:p/>
+        </w:tc>
+      </w:tr>
+      <w:tr>
+        <w:tc>
+          <w:tcPr>
+            <w:tcW w:w="2405" w:type="dxa"/>
+          </w:tcPr>
+          <w:p/>
+        </w:tc>
+        <w:tc>
+          <w:tcPr>
+            <w:tcW w:w="2103" w:type="dxa"/>
+          </w:tcPr>
+          <w:p/>
+        </w:tc>
+        <w:tc>
+          <w:tcPr>
+            <w:tcW w:w="2254" w:type="dxa"/>
+          </w:tcPr>
+          <w:p/>
+        </w:tc>
+        <w:tc>
+          <w:tcPr>
+            <w:tcW w:w="2254" w:type="dxa"/>
+          </w:tcPr>
+          <w:p/>
+        </w:tc>
+      </w:tr>
+      <w:tr>
+        <w:tc>
+          <w:tcPr>
+            <w:tcW w:w="2405" w:type="dxa"/>
+          </w:tcPr>
+          <w:p/>
+        </w:tc>
+        <w:tc>
+          <w:tcPr>
+            <w:tcW w:w="2103" w:type="dxa"/>
+          </w:tcPr>
+          <w:p/>
+        </w:tc>
+        <w:tc>
+          <w:tcPr>
+            <w:tcW w:w="2254" w:type="dxa"/>
+          </w:tcPr>
+          <w:p/>
+        </w:tc>
+        <w:tc>
+          <w:tcPr>
+            <w:tcW w:w="2254" w:type="dxa"/>
+          </w:tcPr>
+          <w:p/>
+        </w:tc>
+      </w:tr>
+      <w:tr>
+        <w:tc>
+          <w:tcPr>
+            <w:tcW w:w="2405" w:type="dxa"/>
+          </w:tcPr>
+          <w:p/>
+        </w:tc>
+        <w:tc>
+          <w:tcPr>
+            <w:tcW w:w="2103" w:type="dxa"/>
+          </w:tcPr>
+          <w:p/>
+        </w:tc>
+        <w:tc>
+          <w:tcPr>
+            <w:tcW w:w="2254" w:type="dxa"/>
+          </w:tcPr>
+          <w:p/>
+        </w:tc>
+        <w:tc>
+          <w:tcPr>
+            <w:tcW w:w="2254" w:type="dxa"/>
+          </w:tcPr>
+          <w:p/>
+        </w:tc>
+      </w:tr>
+    </w:tbl>
+    <w:p/>
+    <w:p>
+      <w:pPr>
+        <w:pStyle w:val="Heading2"/>
+        <w:rPr>
+          <w:lang w:val="en-GB"/>
+        </w:rPr>
+      </w:pPr>
+      <w:r>
+        <w:rPr>
+          <w:lang w:val="en-GB"/>
+        </w:rPr>
+        <w:t>Module Tests</w:t>
+      </w:r>
+    </w:p>
+    <w:p>
+      <w:pPr>
+        <w:rPr>
+          <w:lang w:val="en-GB"/>
+        </w:rPr>
+      </w:pPr>
+      <w:r>
+        <w:rPr>
+          <w:lang w:val="en-GB"/>
+        </w:rPr>
+        <w:t xml:space="preserve">Builds confidence in the interfaces between </w:t>
+      </w:r>
+      <w:proofErr w:type="gramStart"/>
+      <w:r>
+        <w:rPr>
+          <w:lang w:val="en-GB"/>
+        </w:rPr>
+        <w:t>modules</w:t>
+      </w:r>
+      <w:proofErr w:type="gramEnd"/>
     </w:p>
     <w:p>
       <w:pPr>
@@ -889,11 +2359,17 @@
           <w:numId w:val="2"/>
         </w:numPr>
         <w:rPr>
-          <w:lang w:val="en-GB"/>
-        </w:rPr>
-      </w:pPr>
-      <w:r>
-        <w:rPr>
+          <w:rFonts w:ascii="Georgia" w:hAnsi="Georgia"/>
+          <w:sz w:val="22"/>
+          <w:szCs w:val="22"/>
+          <w:lang w:val="en-GB"/>
+        </w:rPr>
+      </w:pPr>
+      <w:r>
+        <w:rPr>
+          <w:rFonts w:ascii="Georgia" w:hAnsi="Georgia"/>
+          <w:sz w:val="22"/>
+          <w:szCs w:val="22"/>
           <w:lang w:val="en-GB"/>
         </w:rPr>
         <w:t>Level 1</w:t>
@@ -907,11 +2383,17 @@
           <w:numId w:val="2"/>
         </w:numPr>
         <w:rPr>
-          <w:lang w:val="en-GB"/>
-        </w:rPr>
-      </w:pPr>
-      <w:r>
-        <w:rPr>
+          <w:rFonts w:ascii="Georgia" w:hAnsi="Georgia"/>
+          <w:sz w:val="22"/>
+          <w:szCs w:val="22"/>
+          <w:lang w:val="en-GB"/>
+        </w:rPr>
+      </w:pPr>
+      <w:r>
+        <w:rPr>
+          <w:rFonts w:ascii="Georgia" w:hAnsi="Georgia"/>
+          <w:sz w:val="22"/>
+          <w:szCs w:val="22"/>
           <w:lang w:val="en-GB"/>
         </w:rPr>
         <w:t>CM4</w:t>
@@ -925,11 +2407,17 @@
           <w:numId w:val="2"/>
         </w:numPr>
         <w:rPr>
-          <w:lang w:val="en-GB"/>
-        </w:rPr>
-      </w:pPr>
-      <w:r>
-        <w:rPr>
+          <w:rFonts w:ascii="Georgia" w:hAnsi="Georgia"/>
+          <w:sz w:val="22"/>
+          <w:szCs w:val="22"/>
+          <w:lang w:val="en-GB"/>
+        </w:rPr>
+      </w:pPr>
+      <w:r>
+        <w:rPr>
+          <w:rFonts w:ascii="Georgia" w:hAnsi="Georgia"/>
+          <w:sz w:val="22"/>
+          <w:szCs w:val="22"/>
           <w:lang w:val="en-GB"/>
         </w:rPr>
         <w:t>CM7</w:t>
@@ -943,11 +2431,17 @@
           <w:numId w:val="2"/>
         </w:numPr>
         <w:rPr>
-          <w:lang w:val="en-GB"/>
-        </w:rPr>
-      </w:pPr>
-      <w:r>
-        <w:rPr>
+          <w:rFonts w:ascii="Georgia" w:hAnsi="Georgia"/>
+          <w:sz w:val="22"/>
+          <w:szCs w:val="22"/>
+          <w:lang w:val="en-GB"/>
+        </w:rPr>
+      </w:pPr>
+      <w:r>
+        <w:rPr>
+          <w:rFonts w:ascii="Georgia" w:hAnsi="Georgia"/>
+          <w:sz w:val="22"/>
+          <w:szCs w:val="22"/>
           <w:lang w:val="en-GB"/>
         </w:rPr>
         <w:t>Dual-Core communication</w:t>
@@ -961,13 +2455,20 @@
           <w:numId w:val="2"/>
         </w:numPr>
         <w:rPr>
-          <w:lang w:val="en-GB"/>
-        </w:rPr>
-      </w:pPr>
-      <w:r>
-        <w:rPr>
-          <w:lang w:val="en-GB"/>
-        </w:rPr>
+          <w:rFonts w:ascii="Georgia" w:hAnsi="Georgia"/>
+          <w:sz w:val="22"/>
+          <w:szCs w:val="22"/>
+          <w:lang w:val="en-GB"/>
+        </w:rPr>
+      </w:pPr>
+      <w:r>
+        <w:rPr>
+          <w:rFonts w:ascii="Georgia" w:hAnsi="Georgia"/>
+          <w:sz w:val="22"/>
+          <w:szCs w:val="22"/>
+          <w:lang w:val="en-GB"/>
+        </w:rPr>
+        <w:lastRenderedPageBreak/>
         <w:t>Level 2</w:t>
       </w:r>
     </w:p>
@@ -979,11 +2480,17 @@
           <w:numId w:val="2"/>
         </w:numPr>
         <w:rPr>
-          <w:lang w:val="en-GB"/>
-        </w:rPr>
-      </w:pPr>
-      <w:r>
-        <w:rPr>
+          <w:rFonts w:ascii="Georgia" w:hAnsi="Georgia"/>
+          <w:sz w:val="22"/>
+          <w:szCs w:val="22"/>
+          <w:lang w:val="en-GB"/>
+        </w:rPr>
+      </w:pPr>
+      <w:r>
+        <w:rPr>
+          <w:rFonts w:ascii="Georgia" w:hAnsi="Georgia"/>
+          <w:sz w:val="22"/>
+          <w:szCs w:val="22"/>
           <w:lang w:val="en-GB"/>
         </w:rPr>
         <w:t>Cortex-M4</w:t>
@@ -997,11 +2504,17 @@
           <w:numId w:val="2"/>
         </w:numPr>
         <w:rPr>
-          <w:lang w:val="en-GB"/>
-        </w:rPr>
-      </w:pPr>
-      <w:r>
-        <w:rPr>
+          <w:rFonts w:ascii="Georgia" w:hAnsi="Georgia"/>
+          <w:sz w:val="22"/>
+          <w:szCs w:val="22"/>
+          <w:lang w:val="en-GB"/>
+        </w:rPr>
+      </w:pPr>
+      <w:r>
+        <w:rPr>
+          <w:rFonts w:ascii="Georgia" w:hAnsi="Georgia"/>
+          <w:sz w:val="22"/>
+          <w:szCs w:val="22"/>
           <w:lang w:val="en-GB"/>
         </w:rPr>
         <w:t>Initialization</w:t>
@@ -1015,11 +2528,17 @@
           <w:numId w:val="2"/>
         </w:numPr>
         <w:rPr>
-          <w:lang w:val="en-GB"/>
-        </w:rPr>
-      </w:pPr>
-      <w:r>
-        <w:rPr>
+          <w:rFonts w:ascii="Georgia" w:hAnsi="Georgia"/>
+          <w:sz w:val="22"/>
+          <w:szCs w:val="22"/>
+          <w:lang w:val="en-GB"/>
+        </w:rPr>
+      </w:pPr>
+      <w:r>
+        <w:rPr>
+          <w:rFonts w:ascii="Georgia" w:hAnsi="Georgia"/>
+          <w:sz w:val="22"/>
+          <w:szCs w:val="22"/>
           <w:lang w:val="en-GB"/>
         </w:rPr>
         <w:t>Task Manager</w:t>
@@ -1033,11 +2552,17 @@
           <w:numId w:val="2"/>
         </w:numPr>
         <w:rPr>
-          <w:lang w:val="en-GB"/>
-        </w:rPr>
-      </w:pPr>
-      <w:r>
-        <w:rPr>
+          <w:rFonts w:ascii="Georgia" w:hAnsi="Georgia"/>
+          <w:sz w:val="22"/>
+          <w:szCs w:val="22"/>
+          <w:lang w:val="en-GB"/>
+        </w:rPr>
+      </w:pPr>
+      <w:r>
+        <w:rPr>
+          <w:rFonts w:ascii="Georgia" w:hAnsi="Georgia"/>
+          <w:sz w:val="22"/>
+          <w:szCs w:val="22"/>
           <w:lang w:val="en-GB"/>
         </w:rPr>
         <w:t>Motor controller</w:t>
@@ -1051,20 +2576,38 @@
           <w:numId w:val="2"/>
         </w:numPr>
         <w:rPr>
-          <w:lang w:val="en-GB"/>
-        </w:rPr>
-      </w:pPr>
-      <w:r>
-        <w:rPr>
+          <w:rFonts w:ascii="Georgia" w:hAnsi="Georgia"/>
+          <w:sz w:val="22"/>
+          <w:szCs w:val="22"/>
+          <w:lang w:val="en-GB"/>
+        </w:rPr>
+      </w:pPr>
+      <w:r>
+        <w:rPr>
+          <w:rFonts w:ascii="Georgia" w:hAnsi="Georgia"/>
+          <w:sz w:val="22"/>
+          <w:szCs w:val="22"/>
           <w:lang w:val="en-GB"/>
         </w:rPr>
         <w:t>Token</w:t>
       </w:r>
       <w:r>
         <w:rPr>
+          <w:rFonts w:ascii="Georgia" w:hAnsi="Georgia"/>
+          <w:sz w:val="22"/>
+          <w:szCs w:val="22"/>
           <w:lang w:val="en-GB"/>
         </w:rPr>
         <w:t xml:space="preserve"> colour separator</w:t>
+      </w:r>
+      <w:r>
+        <w:rPr>
+          <w:rFonts w:ascii="Georgia" w:hAnsi="Georgia"/>
+          <w:sz w:val="22"/>
+          <w:szCs w:val="22"/>
+          <w:lang w:val="en-GB"/>
+        </w:rPr>
+        <w:t xml:space="preserve"> controller</w:t>
       </w:r>
     </w:p>
     <w:p>
@@ -1075,14 +2618,92 @@
           <w:numId w:val="2"/>
         </w:numPr>
         <w:rPr>
-          <w:lang w:val="en-GB"/>
-        </w:rPr>
-      </w:pPr>
-      <w:r>
-        <w:rPr>
+          <w:rFonts w:ascii="Georgia" w:hAnsi="Georgia"/>
+          <w:sz w:val="22"/>
+          <w:szCs w:val="22"/>
+          <w:lang w:val="en-GB"/>
+        </w:rPr>
+      </w:pPr>
+      <w:r>
+        <w:rPr>
+          <w:rFonts w:ascii="Georgia" w:hAnsi="Georgia"/>
+          <w:sz w:val="22"/>
+          <w:szCs w:val="22"/>
           <w:lang w:val="en-GB"/>
         </w:rPr>
         <w:t>User Detector</w:t>
+      </w:r>
+    </w:p>
+    <w:p>
+      <w:pPr>
+        <w:pStyle w:val="ListParagraph"/>
+        <w:numPr>
+          <w:ilvl w:val="3"/>
+          <w:numId w:val="2"/>
+        </w:numPr>
+        <w:rPr>
+          <w:rFonts w:ascii="Georgia" w:hAnsi="Georgia"/>
+          <w:sz w:val="22"/>
+          <w:szCs w:val="22"/>
+          <w:lang w:val="en-GB"/>
+        </w:rPr>
+      </w:pPr>
+      <w:r>
+        <w:rPr>
+          <w:rFonts w:ascii="Georgia" w:hAnsi="Georgia"/>
+          <w:sz w:val="22"/>
+          <w:szCs w:val="22"/>
+          <w:lang w:val="en-GB"/>
+        </w:rPr>
+        <w:t>Multiple tokens at once in a single column</w:t>
+      </w:r>
+    </w:p>
+    <w:p>
+      <w:pPr>
+        <w:pStyle w:val="ListParagraph"/>
+        <w:numPr>
+          <w:ilvl w:val="3"/>
+          <w:numId w:val="2"/>
+        </w:numPr>
+        <w:rPr>
+          <w:rFonts w:ascii="Georgia" w:hAnsi="Georgia"/>
+          <w:sz w:val="22"/>
+          <w:szCs w:val="22"/>
+          <w:lang w:val="en-GB"/>
+        </w:rPr>
+      </w:pPr>
+      <w:r>
+        <w:rPr>
+          <w:rFonts w:ascii="Georgia" w:hAnsi="Georgia"/>
+          <w:sz w:val="22"/>
+          <w:szCs w:val="22"/>
+          <w:lang w:val="en-GB"/>
+        </w:rPr>
+        <w:t>Single tokens at once in different columns</w:t>
+      </w:r>
+    </w:p>
+    <w:p>
+      <w:pPr>
+        <w:pStyle w:val="ListParagraph"/>
+        <w:numPr>
+          <w:ilvl w:val="3"/>
+          <w:numId w:val="2"/>
+        </w:numPr>
+        <w:rPr>
+          <w:rFonts w:ascii="Georgia" w:hAnsi="Georgia"/>
+          <w:sz w:val="22"/>
+          <w:szCs w:val="22"/>
+          <w:lang w:val="en-GB"/>
+        </w:rPr>
+      </w:pPr>
+      <w:r>
+        <w:rPr>
+          <w:rFonts w:ascii="Georgia" w:hAnsi="Georgia"/>
+          <w:sz w:val="22"/>
+          <w:szCs w:val="22"/>
+          <w:lang w:val="en-GB"/>
+        </w:rPr>
+        <w:t>Multiple tokens at once in different columns</w:t>
       </w:r>
     </w:p>
     <w:p>
@@ -1093,11 +2714,17 @@
           <w:numId w:val="2"/>
         </w:numPr>
         <w:rPr>
-          <w:lang w:val="en-GB"/>
-        </w:rPr>
-      </w:pPr>
-      <w:r>
-        <w:rPr>
+          <w:rFonts w:ascii="Georgia" w:hAnsi="Georgia"/>
+          <w:sz w:val="22"/>
+          <w:szCs w:val="22"/>
+          <w:lang w:val="en-GB"/>
+        </w:rPr>
+      </w:pPr>
+      <w:r>
+        <w:rPr>
+          <w:rFonts w:ascii="Georgia" w:hAnsi="Georgia"/>
+          <w:sz w:val="22"/>
+          <w:szCs w:val="22"/>
           <w:lang w:val="en-GB"/>
         </w:rPr>
         <w:t>Board opener</w:t>
@@ -1111,17 +2738,26 @@
           <w:numId w:val="2"/>
         </w:numPr>
         <w:rPr>
-          <w:lang w:val="en-GB"/>
-        </w:rPr>
-      </w:pPr>
-      <w:r>
-        <w:rPr>
+          <w:rFonts w:ascii="Georgia" w:hAnsi="Georgia"/>
+          <w:sz w:val="22"/>
+          <w:szCs w:val="22"/>
+          <w:lang w:val="en-GB"/>
+        </w:rPr>
+      </w:pPr>
+      <w:r>
+        <w:rPr>
+          <w:rFonts w:ascii="Georgia" w:hAnsi="Georgia"/>
+          <w:sz w:val="22"/>
+          <w:szCs w:val="22"/>
           <w:lang w:val="en-GB"/>
         </w:rPr>
         <w:t>Token</w:t>
       </w:r>
       <w:r>
         <w:rPr>
+          <w:rFonts w:ascii="Georgia" w:hAnsi="Georgia"/>
+          <w:sz w:val="22"/>
+          <w:szCs w:val="22"/>
           <w:lang w:val="en-GB"/>
         </w:rPr>
         <w:t xml:space="preserve"> picker controller</w:t>
@@ -1135,11 +2771,17 @@
           <w:numId w:val="2"/>
         </w:numPr>
         <w:rPr>
-          <w:lang w:val="en-GB"/>
-        </w:rPr>
-      </w:pPr>
-      <w:r>
-        <w:rPr>
+          <w:rFonts w:ascii="Georgia" w:hAnsi="Georgia"/>
+          <w:sz w:val="22"/>
+          <w:szCs w:val="22"/>
+          <w:lang w:val="en-GB"/>
+        </w:rPr>
+      </w:pPr>
+      <w:r>
+        <w:rPr>
+          <w:rFonts w:ascii="Georgia" w:hAnsi="Georgia"/>
+          <w:sz w:val="22"/>
+          <w:szCs w:val="22"/>
           <w:lang w:val="en-GB"/>
         </w:rPr>
         <w:t>Cortex-M7</w:t>
@@ -1153,11 +2795,17 @@
           <w:numId w:val="2"/>
         </w:numPr>
         <w:rPr>
-          <w:lang w:val="en-GB"/>
-        </w:rPr>
-      </w:pPr>
-      <w:r>
-        <w:rPr>
+          <w:rFonts w:ascii="Georgia" w:hAnsi="Georgia"/>
+          <w:sz w:val="22"/>
+          <w:szCs w:val="22"/>
+          <w:lang w:val="en-GB"/>
+        </w:rPr>
+      </w:pPr>
+      <w:r>
+        <w:rPr>
+          <w:rFonts w:ascii="Georgia" w:hAnsi="Georgia"/>
+          <w:sz w:val="22"/>
+          <w:szCs w:val="22"/>
           <w:lang w:val="en-GB"/>
         </w:rPr>
         <w:t>Initialization</w:t>
@@ -1171,11 +2819,17 @@
           <w:numId w:val="2"/>
         </w:numPr>
         <w:rPr>
-          <w:lang w:val="en-GB"/>
-        </w:rPr>
-      </w:pPr>
-      <w:r>
-        <w:rPr>
+          <w:rFonts w:ascii="Georgia" w:hAnsi="Georgia"/>
+          <w:sz w:val="22"/>
+          <w:szCs w:val="22"/>
+          <w:lang w:val="en-GB"/>
+        </w:rPr>
+      </w:pPr>
+      <w:r>
+        <w:rPr>
+          <w:rFonts w:ascii="Georgia" w:hAnsi="Georgia"/>
+          <w:sz w:val="22"/>
+          <w:szCs w:val="22"/>
           <w:lang w:val="en-US"/>
         </w:rPr>
         <w:t>Game controller</w:t>
@@ -1189,11 +2843,17 @@
           <w:numId w:val="2"/>
         </w:numPr>
         <w:rPr>
-          <w:lang w:val="en-GB"/>
-        </w:rPr>
-      </w:pPr>
-      <w:r>
-        <w:rPr>
+          <w:rFonts w:ascii="Georgia" w:hAnsi="Georgia"/>
+          <w:sz w:val="22"/>
+          <w:szCs w:val="22"/>
+          <w:lang w:val="en-GB"/>
+        </w:rPr>
+      </w:pPr>
+      <w:r>
+        <w:rPr>
+          <w:rFonts w:ascii="Georgia" w:hAnsi="Georgia"/>
+          <w:sz w:val="22"/>
+          <w:szCs w:val="22"/>
           <w:lang w:val="en-GB"/>
         </w:rPr>
         <w:t>CM4 Task Generator</w:t>
@@ -1207,11 +2867,17 @@
           <w:numId w:val="2"/>
         </w:numPr>
         <w:rPr>
-          <w:lang w:val="en-GB"/>
-        </w:rPr>
-      </w:pPr>
-      <w:r>
-        <w:rPr>
+          <w:rFonts w:ascii="Georgia" w:hAnsi="Georgia"/>
+          <w:sz w:val="22"/>
+          <w:szCs w:val="22"/>
+          <w:lang w:val="en-GB"/>
+        </w:rPr>
+      </w:pPr>
+      <w:r>
+        <w:rPr>
+          <w:rFonts w:ascii="Georgia" w:hAnsi="Georgia"/>
+          <w:sz w:val="22"/>
+          <w:szCs w:val="22"/>
           <w:lang w:val="en-GB"/>
         </w:rPr>
         <w:t>Game end block</w:t>
@@ -1225,11 +2891,17 @@
           <w:numId w:val="2"/>
         </w:numPr>
         <w:rPr>
-          <w:lang w:val="en-GB"/>
-        </w:rPr>
-      </w:pPr>
-      <w:r>
-        <w:rPr>
+          <w:rFonts w:ascii="Georgia" w:hAnsi="Georgia"/>
+          <w:sz w:val="22"/>
+          <w:szCs w:val="22"/>
+          <w:lang w:val="en-GB"/>
+        </w:rPr>
+      </w:pPr>
+      <w:r>
+        <w:rPr>
+          <w:rFonts w:ascii="Georgia" w:hAnsi="Georgia"/>
+          <w:sz w:val="22"/>
+          <w:szCs w:val="22"/>
           <w:lang w:val="en-GB"/>
         </w:rPr>
         <w:t>UART controller</w:t>
@@ -1237,351 +2909,6 @@
     </w:p>
     <w:p>
       <w:pPr>
-        <w:pStyle w:val="ListParagraph"/>
-        <w:numPr>
-          <w:ilvl w:val="0"/>
-          <w:numId w:val="2"/>
-        </w:numPr>
-        <w:rPr>
-          <w:lang w:val="en-GB"/>
-        </w:rPr>
-      </w:pPr>
-      <w:r>
-        <w:rPr>
-          <w:lang w:val="en-GB"/>
-        </w:rPr>
-        <w:t>Level 3</w:t>
-      </w:r>
-    </w:p>
-    <w:p>
-      <w:pPr>
-        <w:pStyle w:val="ListParagraph"/>
-        <w:numPr>
-          <w:ilvl w:val="1"/>
-          <w:numId w:val="2"/>
-        </w:numPr>
-        <w:rPr>
-          <w:sz w:val="22"/>
-          <w:szCs w:val="22"/>
-          <w:u w:val="single"/>
-          <w:lang w:val="en-GB"/>
-        </w:rPr>
-      </w:pPr>
-      <w:r>
-        <w:rPr>
-          <w:sz w:val="22"/>
-          <w:szCs w:val="22"/>
-          <w:u w:val="single"/>
-          <w:lang w:val="en-GB"/>
-        </w:rPr>
-        <w:t>Motor Controller</w:t>
-      </w:r>
-    </w:p>
-    <w:p>
-      <w:pPr>
-        <w:pStyle w:val="ListParagraph"/>
-        <w:numPr>
-          <w:ilvl w:val="2"/>
-          <w:numId w:val="2"/>
-        </w:numPr>
-        <w:rPr>
-          <w:lang w:val="en-GB"/>
-        </w:rPr>
-      </w:pPr>
-      <w:r>
-        <w:rPr>
-          <w:lang w:val="en-GB"/>
-        </w:rPr>
-        <w:t>PID X</w:t>
-      </w:r>
-    </w:p>
-    <w:p>
-      <w:pPr>
-        <w:pStyle w:val="ListParagraph"/>
-        <w:numPr>
-          <w:ilvl w:val="2"/>
-          <w:numId w:val="2"/>
-        </w:numPr>
-        <w:rPr>
-          <w:lang w:val="en-GB"/>
-        </w:rPr>
-      </w:pPr>
-      <w:r>
-        <w:rPr>
-          <w:lang w:val="en-GB"/>
-        </w:rPr>
-        <w:t>PID Z</w:t>
-      </w:r>
-    </w:p>
-    <w:p>
-      <w:pPr>
-        <w:pStyle w:val="ListParagraph"/>
-        <w:numPr>
-          <w:ilvl w:val="2"/>
-          <w:numId w:val="2"/>
-        </w:numPr>
-        <w:rPr>
-          <w:lang w:val="en-GB"/>
-        </w:rPr>
-      </w:pPr>
-      <w:r>
-        <w:rPr>
-          <w:lang w:val="en-GB"/>
-        </w:rPr>
-        <w:t>Motor X</w:t>
-      </w:r>
-    </w:p>
-    <w:p>
-      <w:pPr>
-        <w:pStyle w:val="ListParagraph"/>
-        <w:numPr>
-          <w:ilvl w:val="2"/>
-          <w:numId w:val="2"/>
-        </w:numPr>
-        <w:rPr>
-          <w:lang w:val="en-GB"/>
-        </w:rPr>
-      </w:pPr>
-      <w:r>
-        <w:rPr>
-          <w:lang w:val="en-GB"/>
-        </w:rPr>
-        <w:t>Motor Z</w:t>
-      </w:r>
-    </w:p>
-    <w:p>
-      <w:pPr>
-        <w:pStyle w:val="ListParagraph"/>
-        <w:numPr>
-          <w:ilvl w:val="2"/>
-          <w:numId w:val="2"/>
-        </w:numPr>
-        <w:rPr>
-          <w:lang w:val="en-GB"/>
-        </w:rPr>
-      </w:pPr>
-      <w:r>
-        <w:rPr>
-          <w:lang w:val="en-GB"/>
-        </w:rPr>
-        <w:t>Motor Master</w:t>
-      </w:r>
-    </w:p>
-    <w:p>
-      <w:pPr>
-        <w:pStyle w:val="ListParagraph"/>
-        <w:numPr>
-          <w:ilvl w:val="1"/>
-          <w:numId w:val="2"/>
-        </w:numPr>
-        <w:rPr>
-          <w:sz w:val="22"/>
-          <w:szCs w:val="22"/>
-          <w:u w:val="single"/>
-          <w:lang w:val="en-GB"/>
-        </w:rPr>
-      </w:pPr>
-      <w:r>
-        <w:rPr>
-          <w:sz w:val="22"/>
-          <w:szCs w:val="22"/>
-          <w:u w:val="single"/>
-          <w:lang w:val="en-GB"/>
-        </w:rPr>
-        <w:t>Token</w:t>
-      </w:r>
-      <w:r>
-        <w:rPr>
-          <w:sz w:val="22"/>
-          <w:szCs w:val="22"/>
-          <w:u w:val="single"/>
-          <w:lang w:val="en-GB"/>
-        </w:rPr>
-        <w:t xml:space="preserve"> colour separator</w:t>
-      </w:r>
-    </w:p>
-    <w:p>
-      <w:pPr>
-        <w:pStyle w:val="ListParagraph"/>
-        <w:numPr>
-          <w:ilvl w:val="2"/>
-          <w:numId w:val="2"/>
-        </w:numPr>
-        <w:rPr>
-          <w:lang w:val="en-GB"/>
-        </w:rPr>
-      </w:pPr>
-      <w:r>
-        <w:rPr>
-          <w:lang w:val="en-GB"/>
-        </w:rPr>
-        <w:t>Colour Sensor</w:t>
-      </w:r>
-    </w:p>
-    <w:p>
-      <w:pPr>
-        <w:pStyle w:val="ListParagraph"/>
-        <w:numPr>
-          <w:ilvl w:val="2"/>
-          <w:numId w:val="2"/>
-        </w:numPr>
-        <w:rPr>
-          <w:lang w:val="en-GB"/>
-        </w:rPr>
-      </w:pPr>
-      <w:r>
-        <w:rPr>
-          <w:lang w:val="en-GB"/>
-        </w:rPr>
-        <w:t>Proxy Sensor</w:t>
-      </w:r>
-    </w:p>
-    <w:p>
-      <w:pPr>
-        <w:pStyle w:val="ListParagraph"/>
-        <w:numPr>
-          <w:ilvl w:val="2"/>
-          <w:numId w:val="2"/>
-        </w:numPr>
-        <w:rPr>
-          <w:lang w:val="en-GB"/>
-        </w:rPr>
-      </w:pPr>
-      <w:r>
-        <w:rPr>
-          <w:lang w:val="en-GB"/>
-        </w:rPr>
-        <w:t>Solenoid</w:t>
-      </w:r>
-    </w:p>
-    <w:p>
-      <w:pPr>
-        <w:pStyle w:val="ListParagraph"/>
-        <w:numPr>
-          <w:ilvl w:val="2"/>
-          <w:numId w:val="2"/>
-        </w:numPr>
-        <w:rPr>
-          <w:lang w:val="en-GB"/>
-        </w:rPr>
-      </w:pPr>
-      <w:r>
-        <w:rPr>
-          <w:lang w:val="en-GB"/>
-        </w:rPr>
-        <w:t>Token</w:t>
-      </w:r>
-      <w:r>
-        <w:rPr>
-          <w:lang w:val="en-GB"/>
-        </w:rPr>
-        <w:t xml:space="preserve"> colour separator master</w:t>
-      </w:r>
-    </w:p>
-    <w:p>
-      <w:pPr>
-        <w:pStyle w:val="ListParagraph"/>
-        <w:numPr>
-          <w:ilvl w:val="1"/>
-          <w:numId w:val="2"/>
-        </w:numPr>
-        <w:rPr>
-          <w:sz w:val="22"/>
-          <w:szCs w:val="22"/>
-          <w:u w:val="single"/>
-          <w:lang w:val="en-GB"/>
-        </w:rPr>
-      </w:pPr>
-      <w:r>
-        <w:rPr>
-          <w:sz w:val="22"/>
-          <w:szCs w:val="22"/>
-          <w:u w:val="single"/>
-          <w:lang w:val="en-GB"/>
-        </w:rPr>
-        <w:t>Token</w:t>
-      </w:r>
-      <w:r>
-        <w:rPr>
-          <w:sz w:val="22"/>
-          <w:szCs w:val="22"/>
-          <w:u w:val="single"/>
-          <w:lang w:val="en-GB"/>
-        </w:rPr>
-        <w:t xml:space="preserve"> picker</w:t>
-      </w:r>
-      <w:r>
-        <w:rPr>
-          <w:sz w:val="22"/>
-          <w:szCs w:val="22"/>
-          <w:u w:val="single"/>
-          <w:lang w:val="en-GB"/>
-        </w:rPr>
-        <w:t xml:space="preserve"> controller</w:t>
-      </w:r>
-    </w:p>
-    <w:p>
-      <w:pPr>
-        <w:pStyle w:val="ListParagraph"/>
-        <w:numPr>
-          <w:ilvl w:val="2"/>
-          <w:numId w:val="2"/>
-        </w:numPr>
-        <w:rPr>
-          <w:lang w:val="en-GB"/>
-        </w:rPr>
-      </w:pPr>
-      <w:r>
-        <w:rPr>
-          <w:lang w:val="en-GB"/>
-        </w:rPr>
-        <w:t>Servo Controller</w:t>
-      </w:r>
-    </w:p>
-    <w:p>
-      <w:pPr>
-        <w:pStyle w:val="ListParagraph"/>
-        <w:numPr>
-          <w:ilvl w:val="2"/>
-          <w:numId w:val="2"/>
-        </w:numPr>
-        <w:rPr>
-          <w:lang w:val="en-GB"/>
-        </w:rPr>
-      </w:pPr>
-      <w:r>
-        <w:rPr>
-          <w:lang w:val="en-GB"/>
-        </w:rPr>
-        <w:t>Vacuum pump</w:t>
-      </w:r>
-    </w:p>
-    <w:p>
-      <w:pPr>
-        <w:pStyle w:val="ListParagraph"/>
-        <w:numPr>
-          <w:ilvl w:val="2"/>
-          <w:numId w:val="2"/>
-        </w:numPr>
-        <w:rPr>
-          <w:lang w:val="en-GB"/>
-        </w:rPr>
-      </w:pPr>
-      <w:r>
-        <w:rPr>
-          <w:lang w:val="en-GB"/>
-        </w:rPr>
-        <w:t>Token</w:t>
-      </w:r>
-      <w:r>
-        <w:rPr>
-          <w:lang w:val="en-GB"/>
-        </w:rPr>
-        <w:t xml:space="preserve"> picker master</w:t>
-      </w:r>
-    </w:p>
-    <w:p>
-      <w:pPr>
         <w:pStyle w:val="Heading1"/>
       </w:pPr>
       <w:r>
@@ -1592,18 +2919,59 @@
       </w:r>
     </w:p>
     <w:p>
-      <w:r>
-        <w:t>Integration testing is needed to ensure that these individual components can work together seamlessly as a system. Given that the system has undergone a major restructure of its software architecture and PCB design with numerous changes over several years, it is important to perform system testing to identify gaps in functionality or areas where the system does not perform as expected.</w:t>
-      </w:r>
-    </w:p>
-    <w:p>
-      <w:r>
-        <w:t>The tests describe here are intended to receive their input as if from the level above them, in order to test the integration level by level. And the inner working of the blocks.</w:t>
-      </w:r>
-    </w:p>
-    <w:p>
-      <w:r>
-        <w:rPr>
+      <w:pPr>
+        <w:rPr>
+          <w:rFonts w:ascii="Georgia" w:hAnsi="Georgia"/>
+          <w:lang/>
+        </w:rPr>
+      </w:pPr>
+      <w:r>
+        <w:rPr>
+          <w:rFonts w:ascii="Georgia" w:hAnsi="Georgia"/>
+          <w:lang/>
+        </w:rPr>
+        <w:t>Integration testing is an essential process to ensure that the individual components of a system can work together seamlessly. In the case of the Connect-4 robot player, the software architecture and PCB design have undergone significant restructuring with multiple changes over several years. Therefore, it is crucial to perform system testing to identify gaps in functionality or areas where the system does not perform as expected.</w:t>
+      </w:r>
+    </w:p>
+    <w:p>
+      <w:pPr>
+        <w:rPr>
+          <w:rFonts w:ascii="Georgia" w:hAnsi="Georgia"/>
+          <w:lang/>
+        </w:rPr>
+      </w:pPr>
+      <w:r>
+        <w:rPr>
+          <w:rFonts w:ascii="Georgia" w:hAnsi="Georgia"/>
+          <w:lang/>
+        </w:rPr>
+        <w:t>This includes testing the connectivity and communication between different hardware components such as motors, servos, encoders, and sensors, and verifying the robot player's ability to autonomously play Connect-4.</w:t>
+      </w:r>
+    </w:p>
+    <w:p>
+      <w:pPr>
+        <w:rPr>
+          <w:rFonts w:ascii="Georgia" w:hAnsi="Georgia"/>
+          <w:lang/>
+        </w:rPr>
+      </w:pPr>
+      <w:r>
+        <w:rPr>
+          <w:rFonts w:ascii="Georgia" w:hAnsi="Georgia"/>
+          <w:lang/>
+        </w:rPr>
+        <w:t>The tests are designed to receive their input from the level above to test the integration level by level and the inner workings of the blocks.</w:t>
+      </w:r>
+    </w:p>
+    <w:p>
+      <w:pPr>
+        <w:rPr>
+          <w:rFonts w:ascii="Georgia" w:hAnsi="Georgia"/>
+        </w:rPr>
+      </w:pPr>
+      <w:r>
+        <w:rPr>
+          <w:rFonts w:ascii="Georgia" w:hAnsi="Georgia"/>
           <w:highlight w:val="yellow"/>
         </w:rPr>
         <w:t>[Think how to verify/validate]</w:t>
@@ -1617,11 +2985,17 @@
           <w:numId w:val="4"/>
         </w:numPr>
         <w:rPr>
+          <w:rFonts w:ascii="Georgia" w:hAnsi="Georgia"/>
+          <w:sz w:val="22"/>
+          <w:szCs w:val="22"/>
           <w:lang/>
         </w:rPr>
       </w:pPr>
       <w:r>
         <w:rPr>
+          <w:rFonts w:ascii="Georgia" w:hAnsi="Georgia"/>
+          <w:sz w:val="22"/>
+          <w:szCs w:val="22"/>
           <w:lang/>
         </w:rPr>
         <w:t>Test the integration between the RGB sensor and the robot's flipper, by checking if the robot can correctly detect and sort tokens based on their color.</w:t>
@@ -1635,17 +3009,26 @@
           <w:numId w:val="4"/>
         </w:numPr>
         <w:rPr>
+          <w:rFonts w:ascii="Georgia" w:hAnsi="Georgia"/>
+          <w:sz w:val="22"/>
+          <w:szCs w:val="22"/>
           <w:lang/>
         </w:rPr>
       </w:pPr>
       <w:r>
         <w:rPr>
+          <w:rFonts w:ascii="Georgia" w:hAnsi="Georgia"/>
+          <w:sz w:val="22"/>
+          <w:szCs w:val="22"/>
           <w:lang/>
         </w:rPr>
         <w:t>Test the integration between the IR sensors and the robot's movement, by checking if the robot can detect when and where a token is dropped on the board</w:t>
       </w:r>
       <w:r>
         <w:rPr>
+          <w:rFonts w:ascii="Georgia" w:hAnsi="Georgia"/>
+          <w:sz w:val="22"/>
+          <w:szCs w:val="22"/>
           <w:lang w:val="bg-BG"/>
         </w:rPr>
         <w:t>.</w:t>
@@ -1659,21 +3042,20 @@
           <w:numId w:val="4"/>
         </w:numPr>
         <w:rPr>
+          <w:rFonts w:ascii="Georgia" w:hAnsi="Georgia"/>
+          <w:sz w:val="22"/>
+          <w:szCs w:val="22"/>
           <w:lang/>
         </w:rPr>
       </w:pPr>
       <w:r>
         <w:rPr>
+          <w:rFonts w:ascii="Georgia" w:hAnsi="Georgia"/>
+          <w:sz w:val="22"/>
+          <w:szCs w:val="22"/>
           <w:lang/>
         </w:rPr>
-        <w:t xml:space="preserve">Test the integration between the vacuum pump and the vacuum sensor, by checking if the </w:t>
-      </w:r>
-      <w:r>
-        <w:rPr>
-          <w:lang/>
-        </w:rPr>
-        <w:lastRenderedPageBreak/>
-        <w:t>robot can pick up a token and verify that the vacuum sensor detects the presence of a token.</w:t>
+        <w:t>Test the integration between the vacuum pump and the vacuum sensor, by checking if the robot can pick up a token and verify that the vacuum sensor detects the presence of a token.</w:t>
       </w:r>
     </w:p>
     <w:p>
@@ -1684,11 +3066,17 @@
           <w:numId w:val="4"/>
         </w:numPr>
         <w:rPr>
+          <w:rFonts w:ascii="Georgia" w:hAnsi="Georgia"/>
+          <w:sz w:val="22"/>
+          <w:szCs w:val="22"/>
           <w:lang/>
         </w:rPr>
       </w:pPr>
       <w:r>
         <w:rPr>
+          <w:rFonts w:ascii="Georgia" w:hAnsi="Georgia"/>
+          <w:sz w:val="22"/>
+          <w:szCs w:val="22"/>
           <w:lang/>
         </w:rPr>
         <w:t>Test the integration between the servos and the robot's end-effector, by checking if the robot can correctly rotate the end-effector and open the board for resetting the game state.</w:t>
@@ -1702,11 +3090,17 @@
           <w:numId w:val="4"/>
         </w:numPr>
         <w:rPr>
+          <w:rFonts w:ascii="Georgia" w:hAnsi="Georgia"/>
+          <w:sz w:val="22"/>
+          <w:szCs w:val="22"/>
           <w:lang/>
         </w:rPr>
       </w:pPr>
       <w:r>
         <w:rPr>
+          <w:rFonts w:ascii="Georgia" w:hAnsi="Georgia"/>
+          <w:sz w:val="22"/>
+          <w:szCs w:val="22"/>
           <w:lang/>
         </w:rPr>
         <w:t>Test the integration between the motors, encoders, and home/end switches, by checking if the robot can move its end-effector to the correct position to pick up or drop a token, and if it can return to its home position after each move.</w:t>
@@ -1720,11 +3114,17 @@
           <w:numId w:val="4"/>
         </w:numPr>
         <w:rPr>
+          <w:rFonts w:ascii="Georgia" w:hAnsi="Georgia"/>
+          <w:sz w:val="22"/>
+          <w:szCs w:val="22"/>
           <w:lang/>
         </w:rPr>
       </w:pPr>
       <w:r>
         <w:rPr>
+          <w:rFonts w:ascii="Georgia" w:hAnsi="Georgia"/>
+          <w:sz w:val="22"/>
+          <w:szCs w:val="22"/>
           <w:lang/>
         </w:rPr>
         <w:t>Test the integration between the two cores of the STM32H7 processor, by checking if they can communicate with each other correctly and if they can delegate tasks and take care of the higher-level logic like the game decisions, displaying results, etc.</w:t>
@@ -1738,135 +3138,30 @@
           <w:numId w:val="4"/>
         </w:numPr>
         <w:rPr>
+          <w:rFonts w:ascii="Georgia" w:hAnsi="Georgia"/>
+          <w:sz w:val="22"/>
+          <w:szCs w:val="22"/>
           <w:lang/>
         </w:rPr>
       </w:pPr>
       <w:r>
         <w:rPr>
+          <w:rFonts w:ascii="Georgia" w:hAnsi="Georgia"/>
+          <w:sz w:val="22"/>
+          <w:szCs w:val="22"/>
           <w:lang/>
         </w:rPr>
-        <w:t>Test the integration between the Connect-4 game logic and the robot's subsystems, by playing a game of Connect-4 against the robot and verifying that it makes valid moves and follows the rules of the game.</w:t>
-      </w:r>
-    </w:p>
-    <w:p>
-      <w:pPr>
-        <w:rPr>
+        <w:t xml:space="preserve">Test the integration between the Connect-4 game logic and the robot's subsystems, by playing a game of Connect-4 against the robot and verifying that it makes valid moves </w:t>
+      </w:r>
+      <w:r>
+        <w:rPr>
+          <w:rFonts w:ascii="Georgia" w:hAnsi="Georgia"/>
+          <w:sz w:val="22"/>
+          <w:szCs w:val="22"/>
           <w:lang/>
         </w:rPr>
-      </w:pPr>
-    </w:p>
-    <w:p>
-      <w:pPr>
-        <w:pStyle w:val="ListParagraph"/>
-        <w:numPr>
-          <w:ilvl w:val="0"/>
-          <w:numId w:val="3"/>
-        </w:numPr>
-      </w:pPr>
-      <w:r>
-        <w:t>Level 1</w:t>
-      </w:r>
-    </w:p>
-    <w:p>
-      <w:pPr>
-        <w:pStyle w:val="ListParagraph"/>
-        <w:numPr>
-          <w:ilvl w:val="0"/>
-          <w:numId w:val="3"/>
-        </w:numPr>
-      </w:pPr>
-      <w:r>
-        <w:t>Level 2</w:t>
-      </w:r>
-    </w:p>
-    <w:p>
-      <w:pPr>
-        <w:pStyle w:val="ListParagraph"/>
-        <w:numPr>
-          <w:ilvl w:val="1"/>
-          <w:numId w:val="3"/>
-        </w:numPr>
-      </w:pPr>
-    </w:p>
-    <w:p>
-      <w:pPr>
-        <w:pStyle w:val="ListParagraph"/>
-        <w:numPr>
-          <w:ilvl w:val="0"/>
-          <w:numId w:val="3"/>
-        </w:numPr>
-      </w:pPr>
-      <w:r>
-        <w:t>Level 3</w:t>
-      </w:r>
-    </w:p>
-    <w:p>
-      <w:pPr>
-        <w:pStyle w:val="ListParagraph"/>
-        <w:numPr>
-          <w:ilvl w:val="1"/>
-          <w:numId w:val="3"/>
-        </w:numPr>
-      </w:pPr>
-      <w:r>
-        <w:t>Motor Controller</w:t>
-      </w:r>
-    </w:p>
-    <w:p>
-      <w:pPr>
-        <w:pStyle w:val="ListParagraph"/>
-        <w:numPr>
-          <w:ilvl w:val="1"/>
-          <w:numId w:val="3"/>
-        </w:numPr>
-      </w:pPr>
-      <w:r>
-        <w:t>Token Colour Separator</w:t>
-      </w:r>
-    </w:p>
-    <w:p>
-      <w:pPr>
-        <w:pStyle w:val="ListParagraph"/>
-        <w:numPr>
-          <w:ilvl w:val="1"/>
-          <w:numId w:val="3"/>
-        </w:numPr>
-      </w:pPr>
-      <w:r>
-        <w:rPr>
-          <w:lang w:val="en-US"/>
-        </w:rPr>
-        <w:t>Token Picker Controller</w:t>
-      </w:r>
-    </w:p>
-    <w:p>
-      <w:pPr>
-        <w:pStyle w:val="ListParagraph"/>
-        <w:numPr>
-          <w:ilvl w:val="1"/>
-          <w:numId w:val="3"/>
-        </w:numPr>
-      </w:pPr>
-      <w:r>
-        <w:rPr>
-          <w:lang w:val="en-US"/>
-        </w:rPr>
-        <w:t>User Detect</w:t>
-      </w:r>
-    </w:p>
-    <w:p>
-      <w:pPr>
-        <w:pStyle w:val="ListParagraph"/>
-        <w:numPr>
-          <w:ilvl w:val="1"/>
-          <w:numId w:val="3"/>
-        </w:numPr>
-      </w:pPr>
-      <w:r>
-        <w:rPr>
-          <w:lang w:val="en-US"/>
-        </w:rPr>
-        <w:t>Board Opener</w:t>
+        <w:lastRenderedPageBreak/>
+        <w:t>and follows the rules of the game.</w:t>
       </w:r>
     </w:p>
     <w:p>
@@ -1878,11 +3173,16 @@
       </w:r>
     </w:p>
     <w:p>
+      <w:r>
+        <w:t>The intended way of using the system</w:t>
+      </w:r>
+    </w:p>
+    <w:p>
       <w:pPr>
         <w:pStyle w:val="Heading1"/>
       </w:pPr>
       <w:r>
-        <w:t>System Test</w:t>
+        <w:t>Acceptance Test</w:t>
       </w:r>
     </w:p>
     <w:p>
@@ -1890,35 +3190,9 @@
         <w:br/>
       </w:r>
       <w:r>
-        <w:t>System testing will ensure that the various sub-systems of the robot player work together seamlessly as a complete system, and that the system meets its overall performance and functional requirements. System testing may include testing the performance of the dual-core STM32H755 processor, testing the connectivity and communication between different hardware components such as motors, servos, encoders, and sensors, and verifying that the robot player can autonomously play the Connect-4 game</w:t>
-      </w:r>
-      <w:r>
-        <w:t>.</w:t>
-      </w:r>
-      <w:r>
-        <w:t xml:space="preserve"> </w:t>
-      </w:r>
-      <w:r>
-        <w:t>Additionally, system testing may involve testing the system's ability to handle unexpected events such as power outages or hardware failures, as well as testing the system's compatibility with future upgrades such as Ethernet communication with the internet.</w:t>
-      </w:r>
-    </w:p>
-    <w:p>
-      <w:pPr>
-        <w:pStyle w:val="Heading1"/>
-      </w:pPr>
-      <w:r>
-        <w:t>Acceptance Test</w:t>
-      </w:r>
-    </w:p>
-    <w:p>
-      <w:r>
-        <w:br/>
-      </w:r>
-      <w:r>
         <w:t>Acceptance testing should be performed from the client's perspective to ensure that the system meets the requirements outlined in the assignment, is ready for deployment, and supports future upgrades such as Ethernet communication with the internet for transferring and receiving data to keep high scores, current player’s turn, and a human-machine interface.</w:t>
       </w:r>
     </w:p>
-    <w:p/>
     <w:sectPr>
       <w:pgSz w:w="11906" w:h="16838"/>
       <w:pgMar w:top="1440" w:right="1440" w:bottom="1440" w:left="1440" w:header="708" w:footer="708" w:gutter="0"/>
@@ -1927,49 +3201,6 @@
     </w:sectPr>
   </w:body>
 </w:document>
-</file>
-
-<file path=word/comments.xml><?xml version="1.0" encoding="utf-8"?>
-<w:comments xmlns:wpc="http://schemas.microsoft.com/office/word/2010/wordprocessingCanvas" xmlns:cx="http://schemas.microsoft.com/office/drawing/2014/chartex" xmlns:cx1="http://schemas.microsoft.com/office/drawing/2015/9/8/chartex" xmlns:cx2="http://schemas.microsoft.com/office/drawing/2015/10/21/chartex" xmlns:cx3="http://schemas.microsoft.com/office/drawing/2016/5/9/chartex" xmlns:cx4="http://schemas.microsoft.com/office/drawing/2016/5/10/chartex" xmlns:cx5="http://schemas.microsoft.com/office/drawing/2016/5/11/chartex" xmlns:cx6="http://schemas.microsoft.com/office/drawing/2016/5/12/chartex" xmlns:cx7="http://schemas.microsoft.com/office/drawing/2016/5/13/chartex" xmlns:cx8="http://schemas.microsoft.com/office/drawing/2016/5/14/chartex" xmlns:mc="http://schemas.openxmlformats.org/markup-compatibility/2006" xmlns:aink="http://schemas.microsoft.com/office/drawing/2016/ink" xmlns:am3d="http://schemas.microsoft.com/office/drawing/2017/model3d" xmlns:o="urn:schemas-microsoft-com:office:office" xmlns:oel="http://schemas.microsoft.com/office/2019/extlst" xmlns:r="http://schemas.openxmlformats.org/officeDocument/2006/relationships" xmlns:m="http://schemas.openxmlformats.org/officeDocument/2006/math" xmlns:v="urn:schemas-microsoft-com:vml" xmlns:wp14="http://schemas.microsoft.com/office/word/2010/wordprocessingDrawing" xmlns:wp="http://schemas.openxmlformats.org/drawingml/2006/wordprocessingDrawing" xmlns:w10="urn:schemas-microsoft-com:office:word" xmlns:w="http://schemas.openxmlformats.org/wordprocessingml/2006/main" xmlns:w14="http://schemas.microsoft.com/office/word/2010/wordml" xmlns:w15="http://schemas.microsoft.com/office/word/2012/wordml" xmlns:w16cex="http://schemas.microsoft.com/office/word/2018/wordml/cex" xmlns:w16cid="http://schemas.microsoft.com/office/word/2016/wordml/cid" xmlns:w16="http://schemas.microsoft.com/office/word/2018/wordml" xmlns:w16sdtdh="http://schemas.microsoft.com/office/word/2020/wordml/sdtdatahash" xmlns:w16se="http://schemas.microsoft.com/office/word/2015/wordml/symex" xmlns:wpg="http://schemas.microsoft.com/office/word/2010/wordprocessingGroup" xmlns:wpi="http://schemas.microsoft.com/office/word/2010/wordprocessingInk" xmlns:wne="http://schemas.microsoft.com/office/word/2006/wordml" xmlns:wps="http://schemas.microsoft.com/office/word/2010/wordprocessingShape" mc:Ignorable="w14 w15 w16se w16cid w16 w16cex w16sdtdh wp14">
-  <w:comment w:id="0" w:author="Ivanov,Boris B.N." w:date="2023-03-08T16:56:00Z" w:initials="IB">
-    <w:p>
-      <w:pPr>
-        <w:pStyle w:val="CommentText"/>
-      </w:pPr>
-      <w:r>
-        <w:rPr>
-          <w:rStyle w:val="CommentReference"/>
-        </w:rPr>
-        <w:annotationRef/>
-      </w:r>
-      <w:r>
-        <w:rPr>
-          <w:highlight w:val="yellow"/>
-          <w:lang w:val="en-US"/>
-        </w:rPr>
-        <w:t>(Do we still need this? Are there moves missing?)</w:t>
-      </w:r>
-    </w:p>
-  </w:comment>
-</w:comments>
-</file>
-
-<file path=word/commentsExtended.xml><?xml version="1.0" encoding="utf-8"?>
-<w15:commentsEx xmlns:wpc="http://schemas.microsoft.com/office/word/2010/wordprocessingCanvas" xmlns:cx="http://schemas.microsoft.com/office/drawing/2014/chartex" xmlns:cx1="http://schemas.microsoft.com/office/drawing/2015/9/8/chartex" xmlns:cx2="http://schemas.microsoft.com/office/drawing/2015/10/21/chartex" xmlns:cx3="http://schemas.microsoft.com/office/drawing/2016/5/9/chartex" xmlns:cx4="http://schemas.microsoft.com/office/drawing/2016/5/10/chartex" xmlns:cx5="http://schemas.microsoft.com/office/drawing/2016/5/11/chartex" xmlns:cx6="http://schemas.microsoft.com/office/drawing/2016/5/12/chartex" xmlns:cx7="http://schemas.microsoft.com/office/drawing/2016/5/13/chartex" xmlns:cx8="http://schemas.microsoft.com/office/drawing/2016/5/14/chartex" xmlns:mc="http://schemas.openxmlformats.org/markup-compatibility/2006" xmlns:aink="http://schemas.microsoft.com/office/drawing/2016/ink" xmlns:am3d="http://schemas.microsoft.com/office/drawing/2017/model3d" xmlns:o="urn:schemas-microsoft-com:office:office" xmlns:oel="http://schemas.microsoft.com/office/2019/extlst" xmlns:r="http://schemas.openxmlformats.org/officeDocument/2006/relationships" xmlns:m="http://schemas.openxmlformats.org/officeDocument/2006/math" xmlns:v="urn:schemas-microsoft-com:vml" xmlns:wp14="http://schemas.microsoft.com/office/word/2010/wordprocessingDrawing" xmlns:wp="http://schemas.openxmlformats.org/drawingml/2006/wordprocessingDrawing" xmlns:w10="urn:schemas-microsoft-com:office:word" xmlns:w="http://schemas.openxmlformats.org/wordprocessingml/2006/main" xmlns:w14="http://schemas.microsoft.com/office/word/2010/wordml" xmlns:w15="http://schemas.microsoft.com/office/word/2012/wordml" xmlns:w16cex="http://schemas.microsoft.com/office/word/2018/wordml/cex" xmlns:w16cid="http://schemas.microsoft.com/office/word/2016/wordml/cid" xmlns:w16="http://schemas.microsoft.com/office/word/2018/wordml" xmlns:w16sdtdh="http://schemas.microsoft.com/office/word/2020/wordml/sdtdatahash" xmlns:w16se="http://schemas.microsoft.com/office/word/2015/wordml/symex" xmlns:wpg="http://schemas.microsoft.com/office/word/2010/wordprocessingGroup" xmlns:wpi="http://schemas.microsoft.com/office/word/2010/wordprocessingInk" xmlns:wne="http://schemas.microsoft.com/office/word/2006/wordml" xmlns:wps="http://schemas.microsoft.com/office/word/2010/wordprocessingShape" mc:Ignorable="w14 w15 w16se w16cid w16 w16cex w16sdtdh wp14">
-  <w15:commentEx w15:paraId="0E7910E1" w15:done="1"/>
-</w15:commentsEx>
-</file>
-
-<file path=word/commentsExtensible.xml><?xml version="1.0" encoding="utf-8"?>
-<w16cex:commentsExtensible xmlns:wpc="http://schemas.microsoft.com/office/word/2010/wordprocessingCanvas" xmlns:cx="http://schemas.microsoft.com/office/drawing/2014/chartex" xmlns:cx1="http://schemas.microsoft.com/office/drawing/2015/9/8/chartex" xmlns:cx2="http://schemas.microsoft.com/office/drawing/2015/10/21/chartex" xmlns:cx3="http://schemas.microsoft.com/office/drawing/2016/5/9/chartex" xmlns:cx4="http://schemas.microsoft.com/office/drawing/2016/5/10/chartex" xmlns:cx5="http://schemas.microsoft.com/office/drawing/2016/5/11/chartex" xmlns:cx6="http://schemas.microsoft.com/office/drawing/2016/5/12/chartex" xmlns:cx7="http://schemas.microsoft.com/office/drawing/2016/5/13/chartex" xmlns:cx8="http://schemas.microsoft.com/office/drawing/2016/5/14/chartex" xmlns:mc="http://schemas.openxmlformats.org/markup-compatibility/2006" xmlns:aink="http://schemas.microsoft.com/office/drawing/2016/ink" xmlns:am3d="http://schemas.microsoft.com/office/drawing/2017/model3d" xmlns:o="urn:schemas-microsoft-com:office:office" xmlns:oel="http://schemas.microsoft.com/office/2019/extlst" xmlns:r="http://schemas.openxmlformats.org/officeDocument/2006/relationships" xmlns:m="http://schemas.openxmlformats.org/officeDocument/2006/math" xmlns:v="urn:schemas-microsoft-com:vml" xmlns:wp14="http://schemas.microsoft.com/office/word/2010/wordprocessingDrawing" xmlns:wp="http://schemas.openxmlformats.org/drawingml/2006/wordprocessingDrawing" xmlns:w10="urn:schemas-microsoft-com:office:word" xmlns:w="http://schemas.openxmlformats.org/wordprocessingml/2006/main" xmlns:w14="http://schemas.microsoft.com/office/word/2010/wordml" xmlns:w15="http://schemas.microsoft.com/office/word/2012/wordml" xmlns:w16cex="http://schemas.microsoft.com/office/word/2018/wordml/cex" xmlns:w16cid="http://schemas.microsoft.com/office/word/2016/wordml/cid" xmlns:w16="http://schemas.microsoft.com/office/word/2018/wordml" xmlns:w16sdtdh="http://schemas.microsoft.com/office/word/2020/wordml/sdtdatahash" xmlns:w16se="http://schemas.microsoft.com/office/word/2015/wordml/symex" xmlns:wpg="http://schemas.microsoft.com/office/word/2010/wordprocessingGroup" xmlns:wpi="http://schemas.microsoft.com/office/word/2010/wordprocessingInk" xmlns:wne="http://schemas.microsoft.com/office/word/2006/wordml" xmlns:wps="http://schemas.microsoft.com/office/word/2010/wordprocessingShape" mc:Ignorable="w14 w15 w16se w16cid w16 w16cex w16sdtdh wp14">
-  <w16cex:commentExtensible w16cex:durableId="27B33CC5" w16cex:dateUtc="2023-03-08T15:56:00Z"/>
-</w16cex:commentsExtensible>
-</file>
-
-<file path=word/commentsIds.xml><?xml version="1.0" encoding="utf-8"?>
-<w16cid:commentsIds xmlns:wpc="http://schemas.microsoft.com/office/word/2010/wordprocessingCanvas" xmlns:cx="http://schemas.microsoft.com/office/drawing/2014/chartex" xmlns:cx1="http://schemas.microsoft.com/office/drawing/2015/9/8/chartex" xmlns:cx2="http://schemas.microsoft.com/office/drawing/2015/10/21/chartex" xmlns:cx3="http://schemas.microsoft.com/office/drawing/2016/5/9/chartex" xmlns:cx4="http://schemas.microsoft.com/office/drawing/2016/5/10/chartex" xmlns:cx5="http://schemas.microsoft.com/office/drawing/2016/5/11/chartex" xmlns:cx6="http://schemas.microsoft.com/office/drawing/2016/5/12/chartex" xmlns:cx7="http://schemas.microsoft.com/office/drawing/2016/5/13/chartex" xmlns:cx8="http://schemas.microsoft.com/office/drawing/2016/5/14/chartex" xmlns:mc="http://schemas.openxmlformats.org/markup-compatibility/2006" xmlns:aink="http://schemas.microsoft.com/office/drawing/2016/ink" xmlns:am3d="http://schemas.microsoft.com/office/drawing/2017/model3d" xmlns:o="urn:schemas-microsoft-com:office:office" xmlns:oel="http://schemas.microsoft.com/office/2019/extlst" xmlns:r="http://schemas.openxmlformats.org/officeDocument/2006/relationships" xmlns:m="http://schemas.openxmlformats.org/officeDocument/2006/math" xmlns:v="urn:schemas-microsoft-com:vml" xmlns:wp14="http://schemas.microsoft.com/office/word/2010/wordprocessingDrawing" xmlns:wp="http://schemas.openxmlformats.org/drawingml/2006/wordprocessingDrawing" xmlns:w10="urn:schemas-microsoft-com:office:word" xmlns:w="http://schemas.openxmlformats.org/wordprocessingml/2006/main" xmlns:w14="http://schemas.microsoft.com/office/word/2010/wordml" xmlns:w15="http://schemas.microsoft.com/office/word/2012/wordml" xmlns:w16cex="http://schemas.microsoft.com/office/word/2018/wordml/cex" xmlns:w16cid="http://schemas.microsoft.com/office/word/2016/wordml/cid" xmlns:w16="http://schemas.microsoft.com/office/word/2018/wordml" xmlns:w16sdtdh="http://schemas.microsoft.com/office/word/2020/wordml/sdtdatahash" xmlns:w16se="http://schemas.microsoft.com/office/word/2015/wordml/symex" xmlns:wpg="http://schemas.microsoft.com/office/word/2010/wordprocessingGroup" xmlns:wpi="http://schemas.microsoft.com/office/word/2010/wordprocessingInk" xmlns:wne="http://schemas.microsoft.com/office/word/2006/wordml" xmlns:wps="http://schemas.microsoft.com/office/word/2010/wordprocessingShape" mc:Ignorable="w14 w15 w16se w16cid w16 w16cex w16sdtdh wp14">
-  <w16cid:commentId w16cid:paraId="0E7910E1" w16cid:durableId="27B33CC5"/>
-</w16cid:commentsIds>
 </file>
 
 <file path=word/numbering.xml><?xml version="1.0" encoding="utf-8"?>
@@ -2100,7 +3331,7 @@
         <w:rFonts w:ascii="Wingdings" w:hAnsi="Wingdings" w:hint="default"/>
       </w:rPr>
     </w:lvl>
-    <w:lvl w:ilvl="3" w:tplc="10000001" w:tentative="1">
+    <w:lvl w:ilvl="3" w:tplc="10000001">
       <w:start w:val="1"/>
       <w:numFmt w:val="bullet"/>
       <w:lvlText w:val=""/>
@@ -2412,14 +3643,6 @@
     <w:abstractNumId w:val="0"/>
   </w:num>
 </w:numbering>
-</file>
-
-<file path=word/people.xml><?xml version="1.0" encoding="utf-8"?>
-<w15:people xmlns:wpc="http://schemas.microsoft.com/office/word/2010/wordprocessingCanvas" xmlns:cx="http://schemas.microsoft.com/office/drawing/2014/chartex" xmlns:cx1="http://schemas.microsoft.com/office/drawing/2015/9/8/chartex" xmlns:cx2="http://schemas.microsoft.com/office/drawing/2015/10/21/chartex" xmlns:cx3="http://schemas.microsoft.com/office/drawing/2016/5/9/chartex" xmlns:cx4="http://schemas.microsoft.com/office/drawing/2016/5/10/chartex" xmlns:cx5="http://schemas.microsoft.com/office/drawing/2016/5/11/chartex" xmlns:cx6="http://schemas.microsoft.com/office/drawing/2016/5/12/chartex" xmlns:cx7="http://schemas.microsoft.com/office/drawing/2016/5/13/chartex" xmlns:cx8="http://schemas.microsoft.com/office/drawing/2016/5/14/chartex" xmlns:mc="http://schemas.openxmlformats.org/markup-compatibility/2006" xmlns:aink="http://schemas.microsoft.com/office/drawing/2016/ink" xmlns:am3d="http://schemas.microsoft.com/office/drawing/2017/model3d" xmlns:o="urn:schemas-microsoft-com:office:office" xmlns:oel="http://schemas.microsoft.com/office/2019/extlst" xmlns:r="http://schemas.openxmlformats.org/officeDocument/2006/relationships" xmlns:m="http://schemas.openxmlformats.org/officeDocument/2006/math" xmlns:v="urn:schemas-microsoft-com:vml" xmlns:wp14="http://schemas.microsoft.com/office/word/2010/wordprocessingDrawing" xmlns:wp="http://schemas.openxmlformats.org/drawingml/2006/wordprocessingDrawing" xmlns:w10="urn:schemas-microsoft-com:office:word" xmlns:w="http://schemas.openxmlformats.org/wordprocessingml/2006/main" xmlns:w14="http://schemas.microsoft.com/office/word/2010/wordml" xmlns:w15="http://schemas.microsoft.com/office/word/2012/wordml" xmlns:w16cex="http://schemas.microsoft.com/office/word/2018/wordml/cex" xmlns:w16cid="http://schemas.microsoft.com/office/word/2016/wordml/cid" xmlns:w16="http://schemas.microsoft.com/office/word/2018/wordml" xmlns:w16sdtdh="http://schemas.microsoft.com/office/word/2020/wordml/sdtdatahash" xmlns:w16se="http://schemas.microsoft.com/office/word/2015/wordml/symex" xmlns:wpg="http://schemas.microsoft.com/office/word/2010/wordprocessingGroup" xmlns:wpi="http://schemas.microsoft.com/office/word/2010/wordprocessingInk" xmlns:wne="http://schemas.microsoft.com/office/word/2006/wordml" xmlns:wps="http://schemas.microsoft.com/office/word/2010/wordprocessingShape" mc:Ignorable="w14 w15 w16se w16cid w16 w16cex w16sdtdh wp14">
-  <w15:person w15:author="Ivanov,Boris B.N.">
-    <w15:presenceInfo w15:providerId="None" w15:userId="Ivanov,Boris B.N."/>
-  </w15:person>
-</w15:people>
 </file>
 
 <file path=word/styles.xml><?xml version="1.0" encoding="utf-8"?>
@@ -2870,7 +4093,6 @@
   <w:style w:type="character" w:default="1" w:styleId="DefaultParagraphFont">
     <w:name w:val="Default Paragraph Font"/>
     <w:uiPriority w:val="1"/>
-    <w:semiHidden/>
     <w:unhideWhenUsed/>
   </w:style>
   <w:style w:type="table" w:default="1" w:styleId="TableNormal">
@@ -2998,6 +4220,25 @@
       <w:szCs w:val="26"/>
       <w:lang w:val="en-US"/>
     </w:rPr>
+  </w:style>
+  <w:style w:type="table" w:styleId="TableGrid">
+    <w:name w:val="Table Grid"/>
+    <w:basedOn w:val="TableNormal"/>
+    <w:uiPriority w:val="39"/>
+    <w:rsid w:val="0046305A"/>
+    <w:pPr>
+      <w:spacing w:after="0" w:line="240" w:lineRule="auto"/>
+    </w:pPr>
+    <w:tblPr>
+      <w:tblBorders>
+        <w:top w:val="single" w:sz="4" w:space="0" w:color="auto"/>
+        <w:left w:val="single" w:sz="4" w:space="0" w:color="auto"/>
+        <w:bottom w:val="single" w:sz="4" w:space="0" w:color="auto"/>
+        <w:right w:val="single" w:sz="4" w:space="0" w:color="auto"/>
+        <w:insideH w:val="single" w:sz="4" w:space="0" w:color="auto"/>
+        <w:insideV w:val="single" w:sz="4" w:space="0" w:color="auto"/>
+      </w:tblBorders>
+    </w:tblPr>
   </w:style>
 </w:styles>
 </file>

</xml_diff>